<commit_message>
[ADD]activity启动模式 singleTask 添加thread 的futureTask
</commit_message>
<xml_diff>
--- a/doc/note.docx
+++ b/doc/note.docx
@@ -21274,12 +21274,23 @@
         <w:wordWrap w:val="0"/>
         <w:spacing w:before="0" w:after="0"/>
         <w:rPr>
+          <w:rFonts w:ascii="微软雅黑" w:eastAsia="微软雅黑" w:hAnsi="微软雅黑"/>
+          <w:color w:val="222226"/>
+          <w:sz w:val="42"/>
+          <w:szCs w:val="42"/>
+        </w:rPr>
+      </w:pPr>
+      <w:r>
+        <w:rPr>
           <w:rFonts w:ascii="微软雅黑" w:eastAsia="微软雅黑" w:hAnsi="微软雅黑" w:hint="eastAsia"/>
           <w:color w:val="222226"/>
           <w:sz w:val="42"/>
           <w:szCs w:val="42"/>
         </w:rPr>
-      </w:pPr>
+        <w:lastRenderedPageBreak/>
+        <w:t xml:space="preserve">Service </w:t>
+      </w:r>
+      <w:proofErr w:type="spellStart"/>
       <w:r>
         <w:rPr>
           <w:rFonts w:ascii="微软雅黑" w:eastAsia="微软雅黑" w:hAnsi="微软雅黑" w:hint="eastAsia"/>
@@ -21287,10 +21298,9 @@
           <w:sz w:val="42"/>
           <w:szCs w:val="42"/>
         </w:rPr>
-        <w:lastRenderedPageBreak/>
-        <w:t xml:space="preserve">Service </w:t>
-      </w:r>
-      <w:proofErr w:type="spellStart"/>
+        <w:t>onStartComman</w:t>
+      </w:r>
+      <w:proofErr w:type="spellEnd"/>
       <w:r>
         <w:rPr>
           <w:rFonts w:ascii="微软雅黑" w:eastAsia="微软雅黑" w:hAnsi="微软雅黑" w:hint="eastAsia"/>
@@ -21298,9 +21308,697 @@
           <w:sz w:val="42"/>
           <w:szCs w:val="42"/>
         </w:rPr>
-        <w:t>onStartComman</w:t>
+        <w:t>参数</w:t>
+      </w:r>
+    </w:p>
+    <w:p>
+      <w:r>
+        <w:rPr>
+          <w:rFonts w:hint="eastAsia"/>
+        </w:rPr>
+        <w:t>这个整形可以有四个返回值：</w:t>
+      </w:r>
+      <w:r>
+        <w:rPr>
+          <w:rFonts w:hint="eastAsia"/>
+        </w:rPr>
+        <w:t>START_STICKY</w:t>
+      </w:r>
+      <w:r>
+        <w:rPr>
+          <w:rFonts w:hint="eastAsia"/>
+        </w:rPr>
+        <w:t>、</w:t>
+      </w:r>
+      <w:r>
+        <w:rPr>
+          <w:rFonts w:hint="eastAsia"/>
+        </w:rPr>
+        <w:t>START_NO_STUCKY</w:t>
+      </w:r>
+      <w:r>
+        <w:rPr>
+          <w:rFonts w:hint="eastAsia"/>
+        </w:rPr>
+        <w:t>、</w:t>
+      </w:r>
+      <w:r>
+        <w:rPr>
+          <w:rFonts w:hint="eastAsia"/>
+        </w:rPr>
+        <w:t>START_REDELIVER_INTENT</w:t>
+      </w:r>
+      <w:r>
+        <w:rPr>
+          <w:rFonts w:hint="eastAsia"/>
+        </w:rPr>
+        <w:t>、</w:t>
+      </w:r>
+      <w:r>
+        <w:rPr>
+          <w:rFonts w:hint="eastAsia"/>
+        </w:rPr>
+        <w:t>START_STICKY_COMPATIBILITY</w:t>
+      </w:r>
+      <w:r>
+        <w:rPr>
+          <w:rFonts w:hint="eastAsia"/>
+        </w:rPr>
+        <w:t>。</w:t>
+      </w:r>
+    </w:p>
+    <w:p/>
+    <w:p>
+      <w:r>
+        <w:rPr>
+          <w:rFonts w:hint="eastAsia"/>
+        </w:rPr>
+        <w:t>它们的含义分别是：</w:t>
+      </w:r>
+    </w:p>
+    <w:p/>
+    <w:p>
+      <w:r>
+        <w:rPr>
+          <w:rFonts w:hint="eastAsia"/>
+        </w:rPr>
+        <w:t>1):START_STICKY</w:t>
+      </w:r>
+      <w:r>
+        <w:rPr>
+          <w:rFonts w:hint="eastAsia"/>
+        </w:rPr>
+        <w:t>：如果</w:t>
+      </w:r>
+      <w:r>
+        <w:rPr>
+          <w:rFonts w:hint="eastAsia"/>
+        </w:rPr>
+        <w:t>service</w:t>
+      </w:r>
+      <w:r>
+        <w:rPr>
+          <w:rFonts w:hint="eastAsia"/>
+        </w:rPr>
+        <w:t>进程被</w:t>
+      </w:r>
+      <w:r>
+        <w:rPr>
+          <w:rFonts w:hint="eastAsia"/>
+        </w:rPr>
+        <w:t>kill</w:t>
+      </w:r>
+      <w:r>
+        <w:rPr>
+          <w:rFonts w:hint="eastAsia"/>
+        </w:rPr>
+        <w:t>掉，保留</w:t>
+      </w:r>
+      <w:r>
+        <w:rPr>
+          <w:rFonts w:hint="eastAsia"/>
+        </w:rPr>
+        <w:t>service</w:t>
+      </w:r>
+      <w:r>
+        <w:rPr>
+          <w:rFonts w:hint="eastAsia"/>
+        </w:rPr>
+        <w:t>的状态为开始状态，但不保留递送的</w:t>
+      </w:r>
+      <w:r>
+        <w:rPr>
+          <w:rFonts w:hint="eastAsia"/>
+        </w:rPr>
+        <w:t>intent</w:t>
+      </w:r>
+      <w:r>
+        <w:rPr>
+          <w:rFonts w:hint="eastAsia"/>
+        </w:rPr>
+        <w:t>对象。随后系统会尝试重新创建</w:t>
+      </w:r>
+      <w:r>
+        <w:rPr>
+          <w:rFonts w:hint="eastAsia"/>
+        </w:rPr>
+        <w:t>service</w:t>
+      </w:r>
+      <w:r>
+        <w:rPr>
+          <w:rFonts w:hint="eastAsia"/>
+        </w:rPr>
+        <w:t>，由于服务状态为开始状态，所以创建服务后一定会调用</w:t>
+      </w:r>
+      <w:proofErr w:type="spellStart"/>
+      <w:r>
+        <w:rPr>
+          <w:rFonts w:hint="eastAsia"/>
+        </w:rPr>
+        <w:t>onStartCommand</w:t>
       </w:r>
       <w:proofErr w:type="spellEnd"/>
+      <w:r>
+        <w:rPr>
+          <w:rFonts w:hint="eastAsia"/>
+        </w:rPr>
+        <w:t>(</w:t>
+      </w:r>
+      <w:proofErr w:type="spellStart"/>
+      <w:r>
+        <w:rPr>
+          <w:rFonts w:hint="eastAsia"/>
+        </w:rPr>
+        <w:t>Intent,int,int</w:t>
+      </w:r>
+      <w:proofErr w:type="spellEnd"/>
+      <w:r>
+        <w:rPr>
+          <w:rFonts w:hint="eastAsia"/>
+        </w:rPr>
+        <w:t>)</w:t>
+      </w:r>
+      <w:r>
+        <w:rPr>
+          <w:rFonts w:hint="eastAsia"/>
+        </w:rPr>
+        <w:t>方法。如果在此期间没有任何启动命令被传递到</w:t>
+      </w:r>
+      <w:r>
+        <w:rPr>
+          <w:rFonts w:hint="eastAsia"/>
+        </w:rPr>
+        <w:t>service</w:t>
+      </w:r>
+      <w:r>
+        <w:rPr>
+          <w:rFonts w:hint="eastAsia"/>
+        </w:rPr>
+        <w:t>，那么参数</w:t>
+      </w:r>
+      <w:r>
+        <w:rPr>
+          <w:rFonts w:hint="eastAsia"/>
+        </w:rPr>
+        <w:t>Intent</w:t>
+      </w:r>
+      <w:r>
+        <w:rPr>
+          <w:rFonts w:hint="eastAsia"/>
+        </w:rPr>
+        <w:t>将为</w:t>
+      </w:r>
+      <w:r>
+        <w:rPr>
+          <w:rFonts w:hint="eastAsia"/>
+        </w:rPr>
+        <w:t>null</w:t>
+      </w:r>
+      <w:r>
+        <w:rPr>
+          <w:rFonts w:hint="eastAsia"/>
+        </w:rPr>
+        <w:t>。</w:t>
+      </w:r>
+    </w:p>
+    <w:p/>
+    <w:p>
+      <w:r>
+        <w:rPr>
+          <w:rFonts w:hint="eastAsia"/>
+        </w:rPr>
+        <w:t>2):START_NOT_STICKY</w:t>
+      </w:r>
+      <w:r>
+        <w:rPr>
+          <w:rFonts w:hint="eastAsia"/>
+        </w:rPr>
+        <w:t>：“非粘性的”。使用这个返回值时，如果在执行完</w:t>
+      </w:r>
+      <w:proofErr w:type="spellStart"/>
+      <w:r>
+        <w:rPr>
+          <w:rFonts w:hint="eastAsia"/>
+        </w:rPr>
+        <w:t>onStartCommand</w:t>
+      </w:r>
+      <w:proofErr w:type="spellEnd"/>
+      <w:r>
+        <w:rPr>
+          <w:rFonts w:hint="eastAsia"/>
+        </w:rPr>
+        <w:t>后，服务被异常</w:t>
+      </w:r>
+      <w:r>
+        <w:rPr>
+          <w:rFonts w:hint="eastAsia"/>
+        </w:rPr>
+        <w:t>kill</w:t>
+      </w:r>
+      <w:r>
+        <w:rPr>
+          <w:rFonts w:hint="eastAsia"/>
+        </w:rPr>
+        <w:t>掉，系统不会自动</w:t>
+      </w:r>
+      <w:proofErr w:type="gramStart"/>
+      <w:r>
+        <w:rPr>
+          <w:rFonts w:hint="eastAsia"/>
+        </w:rPr>
+        <w:t>重启该服务</w:t>
+      </w:r>
+      <w:proofErr w:type="gramEnd"/>
+    </w:p>
+    <w:p/>
+    <w:p>
+      <w:r>
+        <w:rPr>
+          <w:rFonts w:hint="eastAsia"/>
+        </w:rPr>
+        <w:t>3):START_REDELIVER_INTENT</w:t>
+      </w:r>
+      <w:r>
+        <w:rPr>
+          <w:rFonts w:hint="eastAsia"/>
+        </w:rPr>
+        <w:t>：重传</w:t>
+      </w:r>
+      <w:r>
+        <w:rPr>
+          <w:rFonts w:hint="eastAsia"/>
+        </w:rPr>
+        <w:t>Intent</w:t>
+      </w:r>
+      <w:r>
+        <w:rPr>
+          <w:rFonts w:hint="eastAsia"/>
+        </w:rPr>
+        <w:t>。使用这个返回值时，如果在执行完</w:t>
+      </w:r>
+      <w:proofErr w:type="spellStart"/>
+      <w:r>
+        <w:rPr>
+          <w:rFonts w:hint="eastAsia"/>
+        </w:rPr>
+        <w:t>onStartCommand</w:t>
+      </w:r>
+      <w:proofErr w:type="spellEnd"/>
+      <w:r>
+        <w:rPr>
+          <w:rFonts w:hint="eastAsia"/>
+        </w:rPr>
+        <w:t>后，服务被异常</w:t>
+      </w:r>
+      <w:r>
+        <w:rPr>
+          <w:rFonts w:hint="eastAsia"/>
+        </w:rPr>
+        <w:t>kill</w:t>
+      </w:r>
+      <w:r>
+        <w:rPr>
+          <w:rFonts w:hint="eastAsia"/>
+        </w:rPr>
+        <w:t>掉，系统会自动</w:t>
+      </w:r>
+      <w:proofErr w:type="gramStart"/>
+      <w:r>
+        <w:rPr>
+          <w:rFonts w:hint="eastAsia"/>
+        </w:rPr>
+        <w:t>重启该服务</w:t>
+      </w:r>
+      <w:proofErr w:type="gramEnd"/>
+      <w:r>
+        <w:rPr>
+          <w:rFonts w:hint="eastAsia"/>
+        </w:rPr>
+        <w:t>，并将</w:t>
+      </w:r>
+      <w:r>
+        <w:rPr>
+          <w:rFonts w:hint="eastAsia"/>
+        </w:rPr>
+        <w:t>Intent</w:t>
+      </w:r>
+      <w:r>
+        <w:rPr>
+          <w:rFonts w:hint="eastAsia"/>
+        </w:rPr>
+        <w:t>的值传入。</w:t>
+      </w:r>
+    </w:p>
+    <w:p/>
+    <w:p>
+      <w:r>
+        <w:rPr>
+          <w:rFonts w:hint="eastAsia"/>
+        </w:rPr>
+        <w:t>4):START_STICKY_COMPATIBILITY</w:t>
+      </w:r>
+      <w:r>
+        <w:rPr>
+          <w:rFonts w:hint="eastAsia"/>
+        </w:rPr>
+        <w:t>：</w:t>
+      </w:r>
+      <w:r>
+        <w:rPr>
+          <w:rFonts w:hint="eastAsia"/>
+        </w:rPr>
+        <w:t>START_STICKY</w:t>
+      </w:r>
+      <w:r>
+        <w:rPr>
+          <w:rFonts w:hint="eastAsia"/>
+        </w:rPr>
+        <w:t>的兼容版本，但不保证服务被</w:t>
+      </w:r>
+      <w:r>
+        <w:rPr>
+          <w:rFonts w:hint="eastAsia"/>
+        </w:rPr>
+        <w:t>kill</w:t>
+      </w:r>
+      <w:r>
+        <w:rPr>
+          <w:rFonts w:hint="eastAsia"/>
+        </w:rPr>
+        <w:t>后一定能重启。</w:t>
+      </w:r>
+    </w:p>
+    <w:p/>
+    <w:p>
+      <w:r>
+        <w:rPr>
+          <w:rFonts w:hint="eastAsia"/>
+        </w:rPr>
+        <w:t>使用</w:t>
+      </w:r>
+      <w:proofErr w:type="spellStart"/>
+      <w:r>
+        <w:rPr>
+          <w:rFonts w:hint="eastAsia"/>
+        </w:rPr>
+        <w:t>bindService</w:t>
+      </w:r>
+      <w:proofErr w:type="spellEnd"/>
+      <w:r>
+        <w:rPr>
+          <w:rFonts w:hint="eastAsia"/>
+        </w:rPr>
+        <w:t>绑定服务</w:t>
+      </w:r>
+    </w:p>
+    <w:p>
+      <w:r>
+        <w:rPr>
+          <w:rFonts w:hint="eastAsia"/>
+        </w:rPr>
+        <w:t>应用退出以后，</w:t>
+      </w:r>
+      <w:r>
+        <w:rPr>
+          <w:rFonts w:hint="eastAsia"/>
+        </w:rPr>
+        <w:t>service</w:t>
+      </w:r>
+      <w:r>
+        <w:rPr>
+          <w:rFonts w:hint="eastAsia"/>
+        </w:rPr>
+        <w:t>会自动被销毁。</w:t>
+      </w:r>
+    </w:p>
+    <w:p>
+      <w:r>
+        <w:rPr>
+          <w:rFonts w:hint="eastAsia"/>
+        </w:rPr>
+        <w:t>使用</w:t>
+      </w:r>
+      <w:proofErr w:type="spellStart"/>
+      <w:r>
+        <w:rPr>
+          <w:rFonts w:hint="eastAsia"/>
+        </w:rPr>
+        <w:t>startServcie</w:t>
+      </w:r>
+      <w:proofErr w:type="spellEnd"/>
+      <w:r>
+        <w:rPr>
+          <w:rFonts w:hint="eastAsia"/>
+        </w:rPr>
+        <w:t>启动服务，然后使用</w:t>
+      </w:r>
+      <w:proofErr w:type="spellStart"/>
+      <w:r>
+        <w:rPr>
+          <w:rFonts w:hint="eastAsia"/>
+        </w:rPr>
+        <w:t>bindService</w:t>
+      </w:r>
+      <w:proofErr w:type="spellEnd"/>
+      <w:r>
+        <w:rPr>
+          <w:rFonts w:hint="eastAsia"/>
+        </w:rPr>
+        <w:t>绑定服务</w:t>
+      </w:r>
+    </w:p>
+    <w:p>
+      <w:r>
+        <w:rPr>
+          <w:rFonts w:hint="eastAsia"/>
+        </w:rPr>
+        <w:t>应用退出后，如果</w:t>
+      </w:r>
+      <w:proofErr w:type="spellStart"/>
+      <w:r>
+        <w:rPr>
+          <w:rFonts w:hint="eastAsia"/>
+        </w:rPr>
+        <w:t>onStartCommand</w:t>
+      </w:r>
+      <w:proofErr w:type="spellEnd"/>
+      <w:r>
+        <w:rPr>
+          <w:rFonts w:hint="eastAsia"/>
+        </w:rPr>
+        <w:t>返回的是粘性服务，</w:t>
+      </w:r>
+      <w:r>
+        <w:rPr>
+          <w:rFonts w:hint="eastAsia"/>
+        </w:rPr>
+        <w:t>Service</w:t>
+      </w:r>
+      <w:r>
+        <w:rPr>
+          <w:rFonts w:hint="eastAsia"/>
+        </w:rPr>
+        <w:t>会被重建，且</w:t>
+      </w:r>
+      <w:proofErr w:type="spellStart"/>
+      <w:r>
+        <w:rPr>
+          <w:rFonts w:hint="eastAsia"/>
+        </w:rPr>
+        <w:t>onStartCommand</w:t>
+      </w:r>
+      <w:proofErr w:type="spellEnd"/>
+      <w:r>
+        <w:rPr>
+          <w:rFonts w:hint="eastAsia"/>
+        </w:rPr>
+        <w:t>会被执行，即</w:t>
+      </w:r>
+      <w:r>
+        <w:rPr>
+          <w:rFonts w:hint="eastAsia"/>
+        </w:rPr>
+        <w:t>Service</w:t>
+      </w:r>
+      <w:r>
+        <w:rPr>
+          <w:rFonts w:hint="eastAsia"/>
+        </w:rPr>
+        <w:t>会正常运行；如果返回非粘性服务，</w:t>
+      </w:r>
+      <w:proofErr w:type="spellStart"/>
+      <w:r>
+        <w:rPr>
+          <w:rFonts w:hint="eastAsia"/>
+        </w:rPr>
+        <w:t>Servcie</w:t>
+      </w:r>
+      <w:proofErr w:type="spellEnd"/>
+      <w:r>
+        <w:rPr>
+          <w:rFonts w:hint="eastAsia"/>
+        </w:rPr>
+        <w:t>会被重建，但是</w:t>
+      </w:r>
+      <w:proofErr w:type="spellStart"/>
+      <w:r>
+        <w:rPr>
+          <w:rFonts w:hint="eastAsia"/>
+        </w:rPr>
+        <w:t>onStartCommand</w:t>
+      </w:r>
+      <w:proofErr w:type="spellEnd"/>
+      <w:r>
+        <w:rPr>
+          <w:rFonts w:hint="eastAsia"/>
+        </w:rPr>
+        <w:t>并不会被执行，即</w:t>
+      </w:r>
+      <w:r>
+        <w:rPr>
+          <w:rFonts w:hint="eastAsia"/>
+        </w:rPr>
+        <w:t>Service</w:t>
+      </w:r>
+      <w:r>
+        <w:rPr>
+          <w:rFonts w:hint="eastAsia"/>
+        </w:rPr>
+        <w:t>被重建，但是并没有在运行状态。</w:t>
+      </w:r>
+    </w:p>
+    <w:p>
+      <w:r>
+        <w:rPr>
+          <w:rFonts w:hint="eastAsia"/>
+        </w:rPr>
+        <w:t>使用</w:t>
+      </w:r>
+      <w:proofErr w:type="spellStart"/>
+      <w:r>
+        <w:rPr>
+          <w:rFonts w:hint="eastAsia"/>
+        </w:rPr>
+        <w:t>bindService</w:t>
+      </w:r>
+      <w:proofErr w:type="spellEnd"/>
+      <w:r>
+        <w:rPr>
+          <w:rFonts w:hint="eastAsia"/>
+        </w:rPr>
+        <w:t>绑定服务，然后使用</w:t>
+      </w:r>
+      <w:proofErr w:type="spellStart"/>
+      <w:r>
+        <w:rPr>
+          <w:rFonts w:hint="eastAsia"/>
+        </w:rPr>
+        <w:t>startService</w:t>
+      </w:r>
+      <w:proofErr w:type="spellEnd"/>
+      <w:r>
+        <w:rPr>
+          <w:rFonts w:hint="eastAsia"/>
+        </w:rPr>
+        <w:t>启动服务</w:t>
+      </w:r>
+    </w:p>
+    <w:p>
+      <w:r>
+        <w:rPr>
+          <w:rFonts w:hint="eastAsia"/>
+        </w:rPr>
+        <w:t>该种场景与第三种场景一样。</w:t>
+      </w:r>
+    </w:p>
+    <w:p>
+      <w:r>
+        <w:rPr>
+          <w:rFonts w:hint="eastAsia"/>
+        </w:rPr>
+        <w:t>——</w:t>
+      </w:r>
+      <w:proofErr w:type="gramStart"/>
+      <w:r>
+        <w:rPr>
+          <w:rFonts w:hint="eastAsia"/>
+        </w:rPr>
+        <w:t>——————————————</w:t>
+      </w:r>
+      <w:proofErr w:type="gramEnd"/>
+    </w:p>
+    <w:p>
+      <w:r>
+        <w:rPr>
+          <w:rFonts w:hint="eastAsia"/>
+        </w:rPr>
+        <w:t>版权声明：本文为</w:t>
+      </w:r>
+      <w:r>
+        <w:rPr>
+          <w:rFonts w:hint="eastAsia"/>
+        </w:rPr>
+        <w:t>CSDN</w:t>
+      </w:r>
+      <w:r>
+        <w:rPr>
+          <w:rFonts w:hint="eastAsia"/>
+        </w:rPr>
+        <w:t>博主「</w:t>
+      </w:r>
+      <w:r>
+        <w:rPr>
+          <w:rFonts w:hint="eastAsia"/>
+        </w:rPr>
+        <w:t>Hale</w:t>
+      </w:r>
+      <w:r>
+        <w:rPr>
+          <w:rFonts w:hint="eastAsia"/>
+        </w:rPr>
+        <w:t>王」的原创文章，遵循</w:t>
+      </w:r>
+      <w:r>
+        <w:rPr>
+          <w:rFonts w:hint="eastAsia"/>
+        </w:rPr>
+        <w:t>CC 4.0 BY-SA</w:t>
+      </w:r>
+      <w:r>
+        <w:rPr>
+          <w:rFonts w:hint="eastAsia"/>
+        </w:rPr>
+        <w:t>版权协议，转载请附上原文出处链接及本声明。</w:t>
+      </w:r>
+    </w:p>
+    <w:p>
+      <w:r>
+        <w:rPr>
+          <w:rFonts w:hint="eastAsia"/>
+        </w:rPr>
+        <w:t>原文链接：</w:t>
+      </w:r>
+      <w:r>
+        <w:rPr>
+          <w:rFonts w:hint="eastAsia"/>
+        </w:rPr>
+        <w:t>https://blog.csdn.net/weixin_40876113/article/details/83750212</w:t>
+      </w:r>
+    </w:p>
+    <w:p/>
+    <w:p>
+      <w:pPr>
+        <w:pStyle w:val="1"/>
+        <w:shd w:val="clear" w:color="auto" w:fill="FFFFFF"/>
+        <w:wordWrap w:val="0"/>
+        <w:spacing w:before="0" w:after="0"/>
+        <w:rPr>
+          <w:rFonts w:ascii="微软雅黑" w:eastAsia="微软雅黑" w:hAnsi="微软雅黑"/>
+          <w:color w:val="222226"/>
+          <w:sz w:val="42"/>
+          <w:szCs w:val="42"/>
+        </w:rPr>
+      </w:pPr>
       <w:r>
         <w:rPr>
           <w:rFonts w:ascii="微软雅黑" w:eastAsia="微软雅黑" w:hAnsi="微软雅黑" w:hint="eastAsia"/>
@@ -21308,773 +22006,9 @@
           <w:sz w:val="42"/>
           <w:szCs w:val="42"/>
         </w:rPr>
-        <w:t>参数</w:t>
-      </w:r>
-    </w:p>
-    <w:p>
-      <w:pPr>
-        <w:rPr>
-          <w:rFonts w:hint="eastAsia"/>
-        </w:rPr>
-      </w:pPr>
-      <w:r>
-        <w:rPr>
-          <w:rFonts w:hint="eastAsia"/>
-        </w:rPr>
-        <w:t>这个整形可以有四个返回值：</w:t>
-      </w:r>
-      <w:r>
-        <w:rPr>
-          <w:rFonts w:hint="eastAsia"/>
-        </w:rPr>
-        <w:t>START_STICKY</w:t>
-      </w:r>
-      <w:r>
-        <w:rPr>
-          <w:rFonts w:hint="eastAsia"/>
-        </w:rPr>
-        <w:t>、</w:t>
-      </w:r>
-      <w:r>
-        <w:rPr>
-          <w:rFonts w:hint="eastAsia"/>
-        </w:rPr>
-        <w:t>START_NO_STUCKY</w:t>
-      </w:r>
-      <w:r>
-        <w:rPr>
-          <w:rFonts w:hint="eastAsia"/>
-        </w:rPr>
-        <w:t>、</w:t>
-      </w:r>
-      <w:r>
-        <w:rPr>
-          <w:rFonts w:hint="eastAsia"/>
-        </w:rPr>
-        <w:t>START_REDELIVER_INTENT</w:t>
-      </w:r>
-      <w:r>
-        <w:rPr>
-          <w:rFonts w:hint="eastAsia"/>
-        </w:rPr>
-        <w:t>、</w:t>
-      </w:r>
-      <w:r>
-        <w:rPr>
-          <w:rFonts w:hint="eastAsia"/>
-        </w:rPr>
-        <w:t>START_STICKY_COMPATIBILITY</w:t>
-      </w:r>
-      <w:r>
-        <w:rPr>
-          <w:rFonts w:hint="eastAsia"/>
-        </w:rPr>
-        <w:t>。</w:t>
-      </w:r>
-    </w:p>
-    <w:p/>
-    <w:p>
-      <w:pPr>
-        <w:rPr>
-          <w:rFonts w:hint="eastAsia"/>
-        </w:rPr>
-      </w:pPr>
-      <w:r>
-        <w:rPr>
-          <w:rFonts w:hint="eastAsia"/>
-        </w:rPr>
-        <w:t>它们的含义分别是：</w:t>
-      </w:r>
-    </w:p>
-    <w:p/>
-    <w:p>
-      <w:pPr>
-        <w:rPr>
-          <w:rFonts w:hint="eastAsia"/>
-        </w:rPr>
-      </w:pPr>
-      <w:r>
-        <w:rPr>
-          <w:rFonts w:hint="eastAsia"/>
-        </w:rPr>
-        <w:t>1):START_STICKY</w:t>
-      </w:r>
-      <w:r>
-        <w:rPr>
-          <w:rFonts w:hint="eastAsia"/>
-        </w:rPr>
-        <w:t>：如果</w:t>
-      </w:r>
-      <w:r>
-        <w:rPr>
-          <w:rFonts w:hint="eastAsia"/>
-        </w:rPr>
-        <w:t>service</w:t>
-      </w:r>
-      <w:r>
-        <w:rPr>
-          <w:rFonts w:hint="eastAsia"/>
-        </w:rPr>
-        <w:t>进程被</w:t>
-      </w:r>
-      <w:r>
-        <w:rPr>
-          <w:rFonts w:hint="eastAsia"/>
-        </w:rPr>
-        <w:t>kill</w:t>
-      </w:r>
-      <w:r>
-        <w:rPr>
-          <w:rFonts w:hint="eastAsia"/>
-        </w:rPr>
-        <w:t>掉，保留</w:t>
-      </w:r>
-      <w:r>
-        <w:rPr>
-          <w:rFonts w:hint="eastAsia"/>
-        </w:rPr>
-        <w:t>service</w:t>
-      </w:r>
-      <w:r>
-        <w:rPr>
-          <w:rFonts w:hint="eastAsia"/>
-        </w:rPr>
-        <w:t>的状态为开始状态，但不保留递送的</w:t>
-      </w:r>
-      <w:r>
-        <w:rPr>
-          <w:rFonts w:hint="eastAsia"/>
-        </w:rPr>
-        <w:t>intent</w:t>
-      </w:r>
-      <w:r>
-        <w:rPr>
-          <w:rFonts w:hint="eastAsia"/>
-        </w:rPr>
-        <w:t>对象。随后系统会尝试重新创建</w:t>
-      </w:r>
-      <w:r>
-        <w:rPr>
-          <w:rFonts w:hint="eastAsia"/>
-        </w:rPr>
-        <w:t>service</w:t>
-      </w:r>
-      <w:r>
-        <w:rPr>
-          <w:rFonts w:hint="eastAsia"/>
-        </w:rPr>
-        <w:t>，由于服务状态为开始状态，所以创建服务后一定会调用</w:t>
+        <w:t>Handler、Thread、</w:t>
       </w:r>
       <w:proofErr w:type="spellStart"/>
-      <w:r>
-        <w:rPr>
-          <w:rFonts w:hint="eastAsia"/>
-        </w:rPr>
-        <w:t>onStartCommand</w:t>
-      </w:r>
-      <w:proofErr w:type="spellEnd"/>
-      <w:r>
-        <w:rPr>
-          <w:rFonts w:hint="eastAsia"/>
-        </w:rPr>
-        <w:t>(</w:t>
-      </w:r>
-      <w:proofErr w:type="spellStart"/>
-      <w:r>
-        <w:rPr>
-          <w:rFonts w:hint="eastAsia"/>
-        </w:rPr>
-        <w:t>Intent,int,int</w:t>
-      </w:r>
-      <w:proofErr w:type="spellEnd"/>
-      <w:r>
-        <w:rPr>
-          <w:rFonts w:hint="eastAsia"/>
-        </w:rPr>
-        <w:t>)</w:t>
-      </w:r>
-      <w:r>
-        <w:rPr>
-          <w:rFonts w:hint="eastAsia"/>
-        </w:rPr>
-        <w:t>方法。如果在此期间没有任何启动命令被传递到</w:t>
-      </w:r>
-      <w:r>
-        <w:rPr>
-          <w:rFonts w:hint="eastAsia"/>
-        </w:rPr>
-        <w:t>service</w:t>
-      </w:r>
-      <w:r>
-        <w:rPr>
-          <w:rFonts w:hint="eastAsia"/>
-        </w:rPr>
-        <w:t>，那么参数</w:t>
-      </w:r>
-      <w:r>
-        <w:rPr>
-          <w:rFonts w:hint="eastAsia"/>
-        </w:rPr>
-        <w:t>Intent</w:t>
-      </w:r>
-      <w:r>
-        <w:rPr>
-          <w:rFonts w:hint="eastAsia"/>
-        </w:rPr>
-        <w:t>将为</w:t>
-      </w:r>
-      <w:r>
-        <w:rPr>
-          <w:rFonts w:hint="eastAsia"/>
-        </w:rPr>
-        <w:t>null</w:t>
-      </w:r>
-      <w:r>
-        <w:rPr>
-          <w:rFonts w:hint="eastAsia"/>
-        </w:rPr>
-        <w:t>。</w:t>
-      </w:r>
-    </w:p>
-    <w:p/>
-    <w:p>
-      <w:pPr>
-        <w:rPr>
-          <w:rFonts w:hint="eastAsia"/>
-        </w:rPr>
-      </w:pPr>
-      <w:r>
-        <w:rPr>
-          <w:rFonts w:hint="eastAsia"/>
-        </w:rPr>
-        <w:t>2):START_NOT_STICKY</w:t>
-      </w:r>
-      <w:r>
-        <w:rPr>
-          <w:rFonts w:hint="eastAsia"/>
-        </w:rPr>
-        <w:t>：“非粘性的”。使用这个返回值时，如果在执行完</w:t>
-      </w:r>
-      <w:proofErr w:type="spellStart"/>
-      <w:r>
-        <w:rPr>
-          <w:rFonts w:hint="eastAsia"/>
-        </w:rPr>
-        <w:t>onStartCommand</w:t>
-      </w:r>
-      <w:proofErr w:type="spellEnd"/>
-      <w:r>
-        <w:rPr>
-          <w:rFonts w:hint="eastAsia"/>
-        </w:rPr>
-        <w:t>后，服务被异常</w:t>
-      </w:r>
-      <w:r>
-        <w:rPr>
-          <w:rFonts w:hint="eastAsia"/>
-        </w:rPr>
-        <w:t>kill</w:t>
-      </w:r>
-      <w:r>
-        <w:rPr>
-          <w:rFonts w:hint="eastAsia"/>
-        </w:rPr>
-        <w:t>掉，系统不会自动</w:t>
-      </w:r>
-      <w:proofErr w:type="gramStart"/>
-      <w:r>
-        <w:rPr>
-          <w:rFonts w:hint="eastAsia"/>
-        </w:rPr>
-        <w:t>重启该服务</w:t>
-      </w:r>
-      <w:proofErr w:type="gramEnd"/>
-    </w:p>
-    <w:p/>
-    <w:p>
-      <w:pPr>
-        <w:rPr>
-          <w:rFonts w:hint="eastAsia"/>
-        </w:rPr>
-      </w:pPr>
-      <w:r>
-        <w:rPr>
-          <w:rFonts w:hint="eastAsia"/>
-        </w:rPr>
-        <w:t>3):START_REDELIVER_INTENT</w:t>
-      </w:r>
-      <w:r>
-        <w:rPr>
-          <w:rFonts w:hint="eastAsia"/>
-        </w:rPr>
-        <w:t>：重传</w:t>
-      </w:r>
-      <w:r>
-        <w:rPr>
-          <w:rFonts w:hint="eastAsia"/>
-        </w:rPr>
-        <w:t>Intent</w:t>
-      </w:r>
-      <w:r>
-        <w:rPr>
-          <w:rFonts w:hint="eastAsia"/>
-        </w:rPr>
-        <w:t>。使用这个返回值时，如果在执行完</w:t>
-      </w:r>
-      <w:proofErr w:type="spellStart"/>
-      <w:r>
-        <w:rPr>
-          <w:rFonts w:hint="eastAsia"/>
-        </w:rPr>
-        <w:t>onStartCommand</w:t>
-      </w:r>
-      <w:proofErr w:type="spellEnd"/>
-      <w:r>
-        <w:rPr>
-          <w:rFonts w:hint="eastAsia"/>
-        </w:rPr>
-        <w:t>后，服务被异常</w:t>
-      </w:r>
-      <w:r>
-        <w:rPr>
-          <w:rFonts w:hint="eastAsia"/>
-        </w:rPr>
-        <w:t>kill</w:t>
-      </w:r>
-      <w:r>
-        <w:rPr>
-          <w:rFonts w:hint="eastAsia"/>
-        </w:rPr>
-        <w:t>掉，系统会自动</w:t>
-      </w:r>
-      <w:proofErr w:type="gramStart"/>
-      <w:r>
-        <w:rPr>
-          <w:rFonts w:hint="eastAsia"/>
-        </w:rPr>
-        <w:t>重启该服务</w:t>
-      </w:r>
-      <w:proofErr w:type="gramEnd"/>
-      <w:r>
-        <w:rPr>
-          <w:rFonts w:hint="eastAsia"/>
-        </w:rPr>
-        <w:t>，并将</w:t>
-      </w:r>
-      <w:r>
-        <w:rPr>
-          <w:rFonts w:hint="eastAsia"/>
-        </w:rPr>
-        <w:t>Intent</w:t>
-      </w:r>
-      <w:r>
-        <w:rPr>
-          <w:rFonts w:hint="eastAsia"/>
-        </w:rPr>
-        <w:t>的值传入。</w:t>
-      </w:r>
-    </w:p>
-    <w:p/>
-    <w:p>
-      <w:pPr>
-        <w:rPr>
-          <w:rFonts w:hint="eastAsia"/>
-        </w:rPr>
-      </w:pPr>
-      <w:r>
-        <w:rPr>
-          <w:rFonts w:hint="eastAsia"/>
-        </w:rPr>
-        <w:t>4):START_STICKY_COMPATIBILITY</w:t>
-      </w:r>
-      <w:r>
-        <w:rPr>
-          <w:rFonts w:hint="eastAsia"/>
-        </w:rPr>
-        <w:t>：</w:t>
-      </w:r>
-      <w:r>
-        <w:rPr>
-          <w:rFonts w:hint="eastAsia"/>
-        </w:rPr>
-        <w:t>START_STICKY</w:t>
-      </w:r>
-      <w:r>
-        <w:rPr>
-          <w:rFonts w:hint="eastAsia"/>
-        </w:rPr>
-        <w:t>的兼容版本，但不保证服务被</w:t>
-      </w:r>
-      <w:r>
-        <w:rPr>
-          <w:rFonts w:hint="eastAsia"/>
-        </w:rPr>
-        <w:t>kill</w:t>
-      </w:r>
-      <w:r>
-        <w:rPr>
-          <w:rFonts w:hint="eastAsia"/>
-        </w:rPr>
-        <w:t>后一定能重启。</w:t>
-      </w:r>
-    </w:p>
-    <w:p/>
-    <w:p>
-      <w:pPr>
-        <w:rPr>
-          <w:rFonts w:hint="eastAsia"/>
-        </w:rPr>
-      </w:pPr>
-      <w:r>
-        <w:rPr>
-          <w:rFonts w:hint="eastAsia"/>
-        </w:rPr>
-        <w:t>使用</w:t>
-      </w:r>
-      <w:proofErr w:type="spellStart"/>
-      <w:r>
-        <w:rPr>
-          <w:rFonts w:hint="eastAsia"/>
-        </w:rPr>
-        <w:t>bindService</w:t>
-      </w:r>
-      <w:proofErr w:type="spellEnd"/>
-      <w:r>
-        <w:rPr>
-          <w:rFonts w:hint="eastAsia"/>
-        </w:rPr>
-        <w:t>绑定服务</w:t>
-      </w:r>
-    </w:p>
-    <w:p>
-      <w:pPr>
-        <w:rPr>
-          <w:rFonts w:hint="eastAsia"/>
-        </w:rPr>
-      </w:pPr>
-      <w:r>
-        <w:rPr>
-          <w:rFonts w:hint="eastAsia"/>
-        </w:rPr>
-        <w:t>应用退出以后，</w:t>
-      </w:r>
-      <w:r>
-        <w:rPr>
-          <w:rFonts w:hint="eastAsia"/>
-        </w:rPr>
-        <w:t>service</w:t>
-      </w:r>
-      <w:r>
-        <w:rPr>
-          <w:rFonts w:hint="eastAsia"/>
-        </w:rPr>
-        <w:t>会自动被销毁。</w:t>
-      </w:r>
-    </w:p>
-    <w:p>
-      <w:pPr>
-        <w:rPr>
-          <w:rFonts w:hint="eastAsia"/>
-        </w:rPr>
-      </w:pPr>
-      <w:r>
-        <w:rPr>
-          <w:rFonts w:hint="eastAsia"/>
-        </w:rPr>
-        <w:t>使用</w:t>
-      </w:r>
-      <w:proofErr w:type="spellStart"/>
-      <w:r>
-        <w:rPr>
-          <w:rFonts w:hint="eastAsia"/>
-        </w:rPr>
-        <w:t>startServcie</w:t>
-      </w:r>
-      <w:proofErr w:type="spellEnd"/>
-      <w:r>
-        <w:rPr>
-          <w:rFonts w:hint="eastAsia"/>
-        </w:rPr>
-        <w:t>启动服务，然后使用</w:t>
-      </w:r>
-      <w:proofErr w:type="spellStart"/>
-      <w:r>
-        <w:rPr>
-          <w:rFonts w:hint="eastAsia"/>
-        </w:rPr>
-        <w:t>bindService</w:t>
-      </w:r>
-      <w:proofErr w:type="spellEnd"/>
-      <w:r>
-        <w:rPr>
-          <w:rFonts w:hint="eastAsia"/>
-        </w:rPr>
-        <w:t>绑定服务</w:t>
-      </w:r>
-    </w:p>
-    <w:p>
-      <w:pPr>
-        <w:rPr>
-          <w:rFonts w:hint="eastAsia"/>
-        </w:rPr>
-      </w:pPr>
-      <w:r>
-        <w:rPr>
-          <w:rFonts w:hint="eastAsia"/>
-        </w:rPr>
-        <w:t>应用退出后，如果</w:t>
-      </w:r>
-      <w:proofErr w:type="spellStart"/>
-      <w:r>
-        <w:rPr>
-          <w:rFonts w:hint="eastAsia"/>
-        </w:rPr>
-        <w:t>onStartCommand</w:t>
-      </w:r>
-      <w:proofErr w:type="spellEnd"/>
-      <w:r>
-        <w:rPr>
-          <w:rFonts w:hint="eastAsia"/>
-        </w:rPr>
-        <w:t>返回的是粘性服务，</w:t>
-      </w:r>
-      <w:r>
-        <w:rPr>
-          <w:rFonts w:hint="eastAsia"/>
-        </w:rPr>
-        <w:t>Service</w:t>
-      </w:r>
-      <w:r>
-        <w:rPr>
-          <w:rFonts w:hint="eastAsia"/>
-        </w:rPr>
-        <w:t>会被重建，且</w:t>
-      </w:r>
-      <w:proofErr w:type="spellStart"/>
-      <w:r>
-        <w:rPr>
-          <w:rFonts w:hint="eastAsia"/>
-        </w:rPr>
-        <w:t>onStartCommand</w:t>
-      </w:r>
-      <w:proofErr w:type="spellEnd"/>
-      <w:r>
-        <w:rPr>
-          <w:rFonts w:hint="eastAsia"/>
-        </w:rPr>
-        <w:t>会被执行，即</w:t>
-      </w:r>
-      <w:r>
-        <w:rPr>
-          <w:rFonts w:hint="eastAsia"/>
-        </w:rPr>
-        <w:t>Service</w:t>
-      </w:r>
-      <w:r>
-        <w:rPr>
-          <w:rFonts w:hint="eastAsia"/>
-        </w:rPr>
-        <w:t>会正常运行；如果返回非粘性服务，</w:t>
-      </w:r>
-      <w:proofErr w:type="spellStart"/>
-      <w:r>
-        <w:rPr>
-          <w:rFonts w:hint="eastAsia"/>
-        </w:rPr>
-        <w:t>Servcie</w:t>
-      </w:r>
-      <w:proofErr w:type="spellEnd"/>
-      <w:r>
-        <w:rPr>
-          <w:rFonts w:hint="eastAsia"/>
-        </w:rPr>
-        <w:t>会被重建，但是</w:t>
-      </w:r>
-      <w:proofErr w:type="spellStart"/>
-      <w:r>
-        <w:rPr>
-          <w:rFonts w:hint="eastAsia"/>
-        </w:rPr>
-        <w:t>onStartCommand</w:t>
-      </w:r>
-      <w:proofErr w:type="spellEnd"/>
-      <w:r>
-        <w:rPr>
-          <w:rFonts w:hint="eastAsia"/>
-        </w:rPr>
-        <w:t>并不会被执行，即</w:t>
-      </w:r>
-      <w:r>
-        <w:rPr>
-          <w:rFonts w:hint="eastAsia"/>
-        </w:rPr>
-        <w:t>Service</w:t>
-      </w:r>
-      <w:r>
-        <w:rPr>
-          <w:rFonts w:hint="eastAsia"/>
-        </w:rPr>
-        <w:t>被重建，但是并没有在运行状态。</w:t>
-      </w:r>
-    </w:p>
-    <w:p>
-      <w:pPr>
-        <w:rPr>
-          <w:rFonts w:hint="eastAsia"/>
-        </w:rPr>
-      </w:pPr>
-      <w:r>
-        <w:rPr>
-          <w:rFonts w:hint="eastAsia"/>
-        </w:rPr>
-        <w:t>使用</w:t>
-      </w:r>
-      <w:proofErr w:type="spellStart"/>
-      <w:r>
-        <w:rPr>
-          <w:rFonts w:hint="eastAsia"/>
-        </w:rPr>
-        <w:t>bindService</w:t>
-      </w:r>
-      <w:proofErr w:type="spellEnd"/>
-      <w:r>
-        <w:rPr>
-          <w:rFonts w:hint="eastAsia"/>
-        </w:rPr>
-        <w:t>绑定服务，然后使用</w:t>
-      </w:r>
-      <w:proofErr w:type="spellStart"/>
-      <w:r>
-        <w:rPr>
-          <w:rFonts w:hint="eastAsia"/>
-        </w:rPr>
-        <w:t>startService</w:t>
-      </w:r>
-      <w:proofErr w:type="spellEnd"/>
-      <w:r>
-        <w:rPr>
-          <w:rFonts w:hint="eastAsia"/>
-        </w:rPr>
-        <w:t>启动服务</w:t>
-      </w:r>
-    </w:p>
-    <w:p>
-      <w:pPr>
-        <w:rPr>
-          <w:rFonts w:hint="eastAsia"/>
-        </w:rPr>
-      </w:pPr>
-      <w:r>
-        <w:rPr>
-          <w:rFonts w:hint="eastAsia"/>
-        </w:rPr>
-        <w:t>该种场景与第三种场景一样。</w:t>
-      </w:r>
-    </w:p>
-    <w:p>
-      <w:r>
-        <w:rPr>
-          <w:rFonts w:hint="eastAsia"/>
-        </w:rPr>
-        <w:t>——</w:t>
-      </w:r>
-      <w:proofErr w:type="gramStart"/>
-      <w:r>
-        <w:rPr>
-          <w:rFonts w:hint="eastAsia"/>
-        </w:rPr>
-        <w:t>——————————————</w:t>
-      </w:r>
-      <w:proofErr w:type="gramEnd"/>
-    </w:p>
-    <w:p>
-      <w:pPr>
-        <w:rPr>
-          <w:rFonts w:hint="eastAsia"/>
-        </w:rPr>
-      </w:pPr>
-      <w:r>
-        <w:rPr>
-          <w:rFonts w:hint="eastAsia"/>
-        </w:rPr>
-        <w:t>版权声明：本文为</w:t>
-      </w:r>
-      <w:r>
-        <w:rPr>
-          <w:rFonts w:hint="eastAsia"/>
-        </w:rPr>
-        <w:t>CSDN</w:t>
-      </w:r>
-      <w:r>
-        <w:rPr>
-          <w:rFonts w:hint="eastAsia"/>
-        </w:rPr>
-        <w:t>博主「</w:t>
-      </w:r>
-      <w:r>
-        <w:rPr>
-          <w:rFonts w:hint="eastAsia"/>
-        </w:rPr>
-        <w:t>Hale</w:t>
-      </w:r>
-      <w:r>
-        <w:rPr>
-          <w:rFonts w:hint="eastAsia"/>
-        </w:rPr>
-        <w:t>王」的原创文章，遵循</w:t>
-      </w:r>
-      <w:r>
-        <w:rPr>
-          <w:rFonts w:hint="eastAsia"/>
-        </w:rPr>
-        <w:t>CC 4.0 BY-SA</w:t>
-      </w:r>
-      <w:r>
-        <w:rPr>
-          <w:rFonts w:hint="eastAsia"/>
-        </w:rPr>
-        <w:t>版权协议，转载请附上原文出处链接及本声明。</w:t>
-      </w:r>
-    </w:p>
-    <w:p>
-      <w:pPr>
-        <w:rPr>
-          <w:rFonts w:hint="eastAsia"/>
-        </w:rPr>
-      </w:pPr>
-      <w:r>
-        <w:rPr>
-          <w:rFonts w:hint="eastAsia"/>
-        </w:rPr>
-        <w:t>原文链接：</w:t>
-      </w:r>
-      <w:r>
-        <w:rPr>
-          <w:rFonts w:hint="eastAsia"/>
-        </w:rPr>
-        <w:t>https://blog.csdn.net/weixin_40876113/article/details/83750212</w:t>
-      </w:r>
-    </w:p>
-    <w:p>
-      <w:pPr>
-        <w:rPr>
-          <w:rFonts w:hint="eastAsia"/>
-        </w:rPr>
-      </w:pPr>
-    </w:p>
-    <w:p>
-      <w:pPr>
-        <w:pStyle w:val="1"/>
-        <w:shd w:val="clear" w:color="auto" w:fill="FFFFFF"/>
-        <w:wordWrap w:val="0"/>
-        <w:spacing w:before="0" w:after="0"/>
-        <w:rPr>
-          <w:rFonts w:ascii="微软雅黑" w:eastAsia="微软雅黑" w:hAnsi="微软雅黑"/>
-          <w:color w:val="222226"/>
-          <w:sz w:val="42"/>
-          <w:szCs w:val="42"/>
-        </w:rPr>
-      </w:pPr>
       <w:r>
         <w:rPr>
           <w:rFonts w:ascii="微软雅黑" w:eastAsia="微软雅黑" w:hAnsi="微软雅黑" w:hint="eastAsia"/>
@@ -22082,9 +22016,9 @@
           <w:sz w:val="42"/>
           <w:szCs w:val="42"/>
         </w:rPr>
-        <w:t>Handler、Thread、</w:t>
-      </w:r>
-      <w:proofErr w:type="spellStart"/>
+        <w:t>HandlerThread</w:t>
+      </w:r>
+      <w:proofErr w:type="spellEnd"/>
       <w:r>
         <w:rPr>
           <w:rFonts w:ascii="微软雅黑" w:eastAsia="微软雅黑" w:hAnsi="微软雅黑" w:hint="eastAsia"/>
@@ -22092,16 +22026,6 @@
           <w:sz w:val="42"/>
           <w:szCs w:val="42"/>
         </w:rPr>
-        <w:t>HandlerThread</w:t>
-      </w:r>
-      <w:proofErr w:type="spellEnd"/>
-      <w:r>
-        <w:rPr>
-          <w:rFonts w:ascii="微软雅黑" w:eastAsia="微软雅黑" w:hAnsi="微软雅黑" w:hint="eastAsia"/>
-          <w:color w:val="222226"/>
-          <w:sz w:val="42"/>
-          <w:szCs w:val="42"/>
-        </w:rPr>
         <w:t>三者的区别</w:t>
       </w:r>
     </w:p>
@@ -22945,9 +22869,6 @@
     <w:p>
       <w:pPr>
         <w:pStyle w:val="1"/>
-        <w:rPr>
-          <w:rFonts w:hint="eastAsia"/>
-        </w:rPr>
       </w:pPr>
       <w:r>
         <w:t>数据库升级</w:t>
@@ -22955,79 +22876,73 @@
     </w:p>
     <w:p>
       <w:pPr>
+        <w:rPr>
+          <w:rFonts w:ascii="Verdana" w:hAnsi="Verdana"/>
+          <w:color w:val="393939"/>
+          <w:szCs w:val="21"/>
+          <w:shd w:val="clear" w:color="auto" w:fill="FAF7EF"/>
+        </w:rPr>
+      </w:pPr>
+      <w:r>
+        <w:rPr>
+          <w:rFonts w:ascii="Verdana" w:hAnsi="Verdana"/>
+          <w:color w:val="393939"/>
+          <w:szCs w:val="21"/>
+          <w:shd w:val="clear" w:color="auto" w:fill="FAF7EF"/>
+        </w:rPr>
+        <w:t>在</w:t>
+      </w:r>
+      <w:proofErr w:type="spellStart"/>
+      <w:r>
+        <w:rPr>
+          <w:rFonts w:ascii="Verdana" w:hAnsi="Verdana"/>
+          <w:color w:val="393939"/>
+          <w:szCs w:val="21"/>
+          <w:shd w:val="clear" w:color="auto" w:fill="FAF7EF"/>
+        </w:rPr>
+        <w:t>Sqlite</w:t>
+      </w:r>
+      <w:proofErr w:type="spellEnd"/>
+      <w:r>
+        <w:rPr>
+          <w:rFonts w:ascii="Verdana" w:hAnsi="Verdana"/>
+          <w:color w:val="393939"/>
+          <w:szCs w:val="21"/>
+          <w:shd w:val="clear" w:color="auto" w:fill="FAF7EF"/>
+        </w:rPr>
+        <w:t>中有一张叫做</w:t>
+      </w:r>
+      <w:proofErr w:type="spellStart"/>
+      <w:r>
+        <w:rPr>
+          <w:rFonts w:ascii="Verdana" w:hAnsi="Verdana"/>
+          <w:color w:val="393939"/>
+          <w:szCs w:val="21"/>
+          <w:shd w:val="clear" w:color="auto" w:fill="FAF7EF"/>
+        </w:rPr>
+        <w:t>sqlite_master</w:t>
+      </w:r>
+      <w:proofErr w:type="spellEnd"/>
+      <w:r>
+        <w:rPr>
+          <w:rFonts w:ascii="Verdana" w:hAnsi="Verdana"/>
+          <w:color w:val="393939"/>
+          <w:szCs w:val="21"/>
+          <w:shd w:val="clear" w:color="auto" w:fill="FAF7EF"/>
+        </w:rPr>
+        <w:t>的系统表</w:t>
+      </w:r>
+      <w:r>
         <w:rPr>
           <w:rFonts w:ascii="Verdana" w:hAnsi="Verdana" w:hint="eastAsia"/>
           <w:color w:val="393939"/>
           <w:szCs w:val="21"/>
           <w:shd w:val="clear" w:color="auto" w:fill="FAF7EF"/>
         </w:rPr>
-      </w:pPr>
-      <w:r>
-        <w:rPr>
-          <w:rFonts w:ascii="Verdana" w:hAnsi="Verdana"/>
-          <w:color w:val="393939"/>
-          <w:szCs w:val="21"/>
-          <w:shd w:val="clear" w:color="auto" w:fill="FAF7EF"/>
-        </w:rPr>
-        <w:t>在</w:t>
-      </w:r>
-      <w:proofErr w:type="spellStart"/>
-      <w:r>
-        <w:rPr>
-          <w:rFonts w:ascii="Verdana" w:hAnsi="Verdana"/>
-          <w:color w:val="393939"/>
-          <w:szCs w:val="21"/>
-          <w:shd w:val="clear" w:color="auto" w:fill="FAF7EF"/>
-        </w:rPr>
-        <w:t>Sqlite</w:t>
-      </w:r>
-      <w:proofErr w:type="spellEnd"/>
-      <w:r>
-        <w:rPr>
-          <w:rFonts w:ascii="Verdana" w:hAnsi="Verdana"/>
-          <w:color w:val="393939"/>
-          <w:szCs w:val="21"/>
-          <w:shd w:val="clear" w:color="auto" w:fill="FAF7EF"/>
-        </w:rPr>
-        <w:t>中有一张叫做</w:t>
-      </w:r>
-      <w:proofErr w:type="spellStart"/>
-      <w:r>
-        <w:rPr>
-          <w:rFonts w:ascii="Verdana" w:hAnsi="Verdana"/>
-          <w:color w:val="393939"/>
-          <w:szCs w:val="21"/>
-          <w:shd w:val="clear" w:color="auto" w:fill="FAF7EF"/>
-        </w:rPr>
-        <w:t>sqlite_master</w:t>
-      </w:r>
-      <w:proofErr w:type="spellEnd"/>
-      <w:r>
-        <w:rPr>
-          <w:rFonts w:ascii="Verdana" w:hAnsi="Verdana"/>
-          <w:color w:val="393939"/>
-          <w:szCs w:val="21"/>
-          <w:shd w:val="clear" w:color="auto" w:fill="FAF7EF"/>
-        </w:rPr>
-        <w:t>的系统表</w:t>
-      </w:r>
-      <w:r>
-        <w:rPr>
-          <w:rFonts w:ascii="Verdana" w:hAnsi="Verdana" w:hint="eastAsia"/>
-          <w:color w:val="393939"/>
-          <w:szCs w:val="21"/>
-          <w:shd w:val="clear" w:color="auto" w:fill="FAF7EF"/>
-        </w:rPr>
         <w:t xml:space="preserve"> </w:t>
       </w:r>
     </w:p>
-    <w:p>
-      <w:pPr>
-        <w:rPr>
-          <w:rFonts w:hint="eastAsia"/>
-        </w:rPr>
-      </w:pPr>
-    </w:p>
+    <w:p/>
     <w:p>
       <w:pPr>
         <w:widowControl/>
@@ -23169,19 +23084,10 @@
         <w:t>删除现有表</w:t>
       </w:r>
     </w:p>
-    <w:p>
-      <w:pPr>
-        <w:rPr>
-          <w:rFonts w:hint="eastAsia"/>
-        </w:rPr>
-      </w:pPr>
-    </w:p>
+    <w:p/>
     <w:p>
       <w:pPr>
         <w:pStyle w:val="1"/>
-        <w:rPr>
-          <w:rFonts w:hint="eastAsia"/>
-        </w:rPr>
       </w:pPr>
       <w:proofErr w:type="spellStart"/>
       <w:r>
@@ -23196,11 +23102,6 @@
       <w:proofErr w:type="spellEnd"/>
     </w:p>
     <w:p>
-      <w:pPr>
-        <w:rPr>
-          <w:rFonts w:hint="eastAsia"/>
-        </w:rPr>
-      </w:pPr>
       <w:proofErr w:type="spellStart"/>
       <w:r>
         <w:t>O</w:t>
@@ -23217,11 +23118,1711 @@
           <w:rFonts w:hint="eastAsia"/>
         </w:rPr>
         <w:t xml:space="preserve"> retrofit</w:t>
+      </w:r>
+    </w:p>
+    <w:p/>
+    <w:p>
+      <w:pPr>
+        <w:pStyle w:val="1"/>
+      </w:pPr>
+      <w:proofErr w:type="spellStart"/>
+      <w:r>
+        <w:t>LinkedBlockingQueue</w:t>
+      </w:r>
+      <w:proofErr w:type="spellEnd"/>
+    </w:p>
+    <w:tbl>
+      <w:tblPr>
+        <w:tblW w:w="14430" w:type="dxa"/>
+        <w:shd w:val="clear" w:color="auto" w:fill="FFFFFF"/>
+        <w:tblCellMar>
+          <w:top w:w="15" w:type="dxa"/>
+          <w:left w:w="15" w:type="dxa"/>
+          <w:bottom w:w="15" w:type="dxa"/>
+          <w:right w:w="15" w:type="dxa"/>
+        </w:tblCellMar>
+        <w:tblLook w:val="04A0" w:firstRow="1" w:lastRow="0" w:firstColumn="1" w:lastColumn="0" w:noHBand="0" w:noVBand="1"/>
+      </w:tblPr>
+      <w:tblGrid>
+        <w:gridCol w:w="1509"/>
+        <w:gridCol w:w="2837"/>
+        <w:gridCol w:w="2173"/>
+        <w:gridCol w:w="2039"/>
+        <w:gridCol w:w="5872"/>
+      </w:tblGrid>
+      <w:tr>
+        <w:trPr>
+          <w:tblHeader/>
+        </w:trPr>
+        <w:tc>
+          <w:tcPr>
+            <w:tcW w:w="0" w:type="auto"/>
+            <w:tcBorders>
+              <w:top w:val="single" w:sz="6" w:space="0" w:color="DDDDDD"/>
+              <w:left w:val="single" w:sz="6" w:space="0" w:color="DDDDDD"/>
+              <w:bottom w:val="single" w:sz="6" w:space="0" w:color="DDDDDD"/>
+              <w:right w:val="single" w:sz="6" w:space="0" w:color="DDDDDD"/>
+            </w:tcBorders>
+            <w:shd w:val="clear" w:color="auto" w:fill="EFF3F5"/>
+            <w:tcMar>
+              <w:top w:w="120" w:type="dxa"/>
+              <w:left w:w="120" w:type="dxa"/>
+              <w:bottom w:w="120" w:type="dxa"/>
+              <w:right w:w="120" w:type="dxa"/>
+            </w:tcMar>
+            <w:vAlign w:val="center"/>
+            <w:hideMark/>
+          </w:tcPr>
+          <w:p>
+            <w:pPr>
+              <w:widowControl/>
+              <w:spacing w:line="330" w:lineRule="atLeast"/>
+              <w:jc w:val="left"/>
+              <w:rPr>
+                <w:rFonts w:ascii="Arial" w:eastAsia="宋体" w:hAnsi="Arial" w:cs="Arial"/>
+                <w:b/>
+                <w:bCs/>
+                <w:color w:val="4F4F4F"/>
+                <w:kern w:val="0"/>
+                <w:szCs w:val="21"/>
+              </w:rPr>
+            </w:pPr>
+            <w:r>
+              <w:rPr>
+                <w:rFonts w:ascii="Arial" w:eastAsia="宋体" w:hAnsi="Arial" w:cs="Arial"/>
+                <w:b/>
+                <w:bCs/>
+                <w:color w:val="4F4F4F"/>
+                <w:kern w:val="0"/>
+                <w:szCs w:val="21"/>
+              </w:rPr>
+              <w:t>操作</w:t>
+            </w:r>
+          </w:p>
+        </w:tc>
+        <w:tc>
+          <w:tcPr>
+            <w:tcW w:w="0" w:type="auto"/>
+            <w:tcBorders>
+              <w:top w:val="single" w:sz="6" w:space="0" w:color="DDDDDD"/>
+              <w:left w:val="single" w:sz="6" w:space="0" w:color="DDDDDD"/>
+              <w:bottom w:val="single" w:sz="6" w:space="0" w:color="DDDDDD"/>
+              <w:right w:val="single" w:sz="6" w:space="0" w:color="DDDDDD"/>
+            </w:tcBorders>
+            <w:shd w:val="clear" w:color="auto" w:fill="EFF3F5"/>
+            <w:tcMar>
+              <w:top w:w="120" w:type="dxa"/>
+              <w:left w:w="120" w:type="dxa"/>
+              <w:bottom w:w="120" w:type="dxa"/>
+              <w:right w:w="120" w:type="dxa"/>
+            </w:tcMar>
+            <w:vAlign w:val="center"/>
+            <w:hideMark/>
+          </w:tcPr>
+          <w:p>
+            <w:pPr>
+              <w:widowControl/>
+              <w:spacing w:line="330" w:lineRule="atLeast"/>
+              <w:jc w:val="left"/>
+              <w:rPr>
+                <w:rFonts w:ascii="Arial" w:eastAsia="宋体" w:hAnsi="Arial" w:cs="Arial"/>
+                <w:b/>
+                <w:bCs/>
+                <w:color w:val="4F4F4F"/>
+                <w:kern w:val="0"/>
+                <w:szCs w:val="21"/>
+              </w:rPr>
+            </w:pPr>
+            <w:r>
+              <w:rPr>
+                <w:rFonts w:ascii="Arial" w:eastAsia="宋体" w:hAnsi="Arial" w:cs="Arial"/>
+                <w:b/>
+                <w:bCs/>
+                <w:color w:val="4F4F4F"/>
+                <w:kern w:val="0"/>
+                <w:szCs w:val="21"/>
+              </w:rPr>
+              <w:t>抛异常</w:t>
+            </w:r>
+          </w:p>
+        </w:tc>
+        <w:tc>
+          <w:tcPr>
+            <w:tcW w:w="0" w:type="auto"/>
+            <w:tcBorders>
+              <w:top w:val="single" w:sz="6" w:space="0" w:color="DDDDDD"/>
+              <w:left w:val="single" w:sz="6" w:space="0" w:color="DDDDDD"/>
+              <w:bottom w:val="single" w:sz="6" w:space="0" w:color="DDDDDD"/>
+              <w:right w:val="single" w:sz="6" w:space="0" w:color="DDDDDD"/>
+            </w:tcBorders>
+            <w:shd w:val="clear" w:color="auto" w:fill="EFF3F5"/>
+            <w:tcMar>
+              <w:top w:w="120" w:type="dxa"/>
+              <w:left w:w="120" w:type="dxa"/>
+              <w:bottom w:w="120" w:type="dxa"/>
+              <w:right w:w="120" w:type="dxa"/>
+            </w:tcMar>
+            <w:vAlign w:val="center"/>
+            <w:hideMark/>
+          </w:tcPr>
+          <w:p>
+            <w:pPr>
+              <w:widowControl/>
+              <w:spacing w:line="330" w:lineRule="atLeast"/>
+              <w:jc w:val="left"/>
+              <w:rPr>
+                <w:rFonts w:ascii="Arial" w:eastAsia="宋体" w:hAnsi="Arial" w:cs="Arial"/>
+                <w:b/>
+                <w:bCs/>
+                <w:color w:val="4F4F4F"/>
+                <w:kern w:val="0"/>
+                <w:szCs w:val="21"/>
+              </w:rPr>
+            </w:pPr>
+            <w:r>
+              <w:rPr>
+                <w:rFonts w:ascii="Arial" w:eastAsia="宋体" w:hAnsi="Arial" w:cs="Arial"/>
+                <w:b/>
+                <w:bCs/>
+                <w:color w:val="4F4F4F"/>
+                <w:kern w:val="0"/>
+                <w:szCs w:val="21"/>
+              </w:rPr>
+              <w:t>特定值</w:t>
+            </w:r>
+          </w:p>
+        </w:tc>
+        <w:tc>
+          <w:tcPr>
+            <w:tcW w:w="0" w:type="auto"/>
+            <w:tcBorders>
+              <w:top w:val="single" w:sz="6" w:space="0" w:color="DDDDDD"/>
+              <w:left w:val="single" w:sz="6" w:space="0" w:color="DDDDDD"/>
+              <w:bottom w:val="single" w:sz="6" w:space="0" w:color="DDDDDD"/>
+              <w:right w:val="single" w:sz="6" w:space="0" w:color="DDDDDD"/>
+            </w:tcBorders>
+            <w:shd w:val="clear" w:color="auto" w:fill="EFF3F5"/>
+            <w:tcMar>
+              <w:top w:w="120" w:type="dxa"/>
+              <w:left w:w="120" w:type="dxa"/>
+              <w:bottom w:w="120" w:type="dxa"/>
+              <w:right w:w="120" w:type="dxa"/>
+            </w:tcMar>
+            <w:vAlign w:val="center"/>
+            <w:hideMark/>
+          </w:tcPr>
+          <w:p>
+            <w:pPr>
+              <w:widowControl/>
+              <w:spacing w:line="330" w:lineRule="atLeast"/>
+              <w:jc w:val="left"/>
+              <w:rPr>
+                <w:rFonts w:ascii="Arial" w:eastAsia="宋体" w:hAnsi="Arial" w:cs="Arial"/>
+                <w:b/>
+                <w:bCs/>
+                <w:color w:val="4F4F4F"/>
+                <w:kern w:val="0"/>
+                <w:szCs w:val="21"/>
+              </w:rPr>
+            </w:pPr>
+            <w:r>
+              <w:rPr>
+                <w:rFonts w:ascii="Arial" w:eastAsia="宋体" w:hAnsi="Arial" w:cs="Arial"/>
+                <w:b/>
+                <w:bCs/>
+                <w:color w:val="4F4F4F"/>
+                <w:kern w:val="0"/>
+                <w:szCs w:val="21"/>
+              </w:rPr>
+              <w:t>阻塞</w:t>
+            </w:r>
+          </w:p>
+        </w:tc>
+        <w:tc>
+          <w:tcPr>
+            <w:tcW w:w="0" w:type="auto"/>
+            <w:tcBorders>
+              <w:top w:val="single" w:sz="6" w:space="0" w:color="DDDDDD"/>
+              <w:left w:val="single" w:sz="6" w:space="0" w:color="DDDDDD"/>
+              <w:bottom w:val="single" w:sz="6" w:space="0" w:color="DDDDDD"/>
+              <w:right w:val="single" w:sz="6" w:space="0" w:color="DDDDDD"/>
+            </w:tcBorders>
+            <w:shd w:val="clear" w:color="auto" w:fill="EFF3F5"/>
+            <w:tcMar>
+              <w:top w:w="120" w:type="dxa"/>
+              <w:left w:w="120" w:type="dxa"/>
+              <w:bottom w:w="120" w:type="dxa"/>
+              <w:right w:w="120" w:type="dxa"/>
+            </w:tcMar>
+            <w:vAlign w:val="center"/>
+            <w:hideMark/>
+          </w:tcPr>
+          <w:p>
+            <w:pPr>
+              <w:widowControl/>
+              <w:spacing w:line="330" w:lineRule="atLeast"/>
+              <w:jc w:val="left"/>
+              <w:rPr>
+                <w:rFonts w:ascii="Arial" w:eastAsia="宋体" w:hAnsi="Arial" w:cs="Arial"/>
+                <w:b/>
+                <w:bCs/>
+                <w:color w:val="4F4F4F"/>
+                <w:kern w:val="0"/>
+                <w:szCs w:val="21"/>
+              </w:rPr>
+            </w:pPr>
+            <w:r>
+              <w:rPr>
+                <w:rFonts w:ascii="Arial" w:eastAsia="宋体" w:hAnsi="Arial" w:cs="Arial"/>
+                <w:b/>
+                <w:bCs/>
+                <w:color w:val="4F4F4F"/>
+                <w:kern w:val="0"/>
+                <w:szCs w:val="21"/>
+              </w:rPr>
+              <w:t>超时</w:t>
+            </w:r>
+          </w:p>
+        </w:tc>
+      </w:tr>
+      <w:tr>
+        <w:tc>
+          <w:tcPr>
+            <w:tcW w:w="0" w:type="auto"/>
+            <w:tcBorders>
+              <w:top w:val="single" w:sz="6" w:space="0" w:color="DDDDDD"/>
+              <w:left w:val="single" w:sz="6" w:space="0" w:color="DDDDDD"/>
+              <w:bottom w:val="single" w:sz="6" w:space="0" w:color="DDDDDD"/>
+              <w:right w:val="single" w:sz="6" w:space="0" w:color="DDDDDD"/>
+            </w:tcBorders>
+            <w:shd w:val="clear" w:color="auto" w:fill="FFFFFF"/>
+            <w:tcMar>
+              <w:top w:w="120" w:type="dxa"/>
+              <w:left w:w="120" w:type="dxa"/>
+              <w:bottom w:w="120" w:type="dxa"/>
+              <w:right w:w="120" w:type="dxa"/>
+            </w:tcMar>
+            <w:vAlign w:val="center"/>
+            <w:hideMark/>
+          </w:tcPr>
+          <w:p>
+            <w:pPr>
+              <w:widowControl/>
+              <w:spacing w:line="330" w:lineRule="atLeast"/>
+              <w:jc w:val="left"/>
+              <w:rPr>
+                <w:rFonts w:ascii="Arial" w:eastAsia="宋体" w:hAnsi="Arial" w:cs="Arial"/>
+                <w:color w:val="4F4F4F"/>
+                <w:kern w:val="0"/>
+                <w:szCs w:val="21"/>
+              </w:rPr>
+            </w:pPr>
+            <w:r>
+              <w:rPr>
+                <w:rFonts w:ascii="Arial" w:eastAsia="宋体" w:hAnsi="Arial" w:cs="Arial"/>
+                <w:color w:val="4F4F4F"/>
+                <w:kern w:val="0"/>
+                <w:szCs w:val="21"/>
+              </w:rPr>
+              <w:t>插入</w:t>
+            </w:r>
+          </w:p>
+        </w:tc>
+        <w:tc>
+          <w:tcPr>
+            <w:tcW w:w="0" w:type="auto"/>
+            <w:tcBorders>
+              <w:top w:val="single" w:sz="6" w:space="0" w:color="DDDDDD"/>
+              <w:left w:val="single" w:sz="6" w:space="0" w:color="DDDDDD"/>
+              <w:bottom w:val="single" w:sz="6" w:space="0" w:color="DDDDDD"/>
+              <w:right w:val="single" w:sz="6" w:space="0" w:color="DDDDDD"/>
+            </w:tcBorders>
+            <w:shd w:val="clear" w:color="auto" w:fill="FFFFFF"/>
+            <w:tcMar>
+              <w:top w:w="120" w:type="dxa"/>
+              <w:left w:w="120" w:type="dxa"/>
+              <w:bottom w:w="120" w:type="dxa"/>
+              <w:right w:w="120" w:type="dxa"/>
+            </w:tcMar>
+            <w:vAlign w:val="center"/>
+            <w:hideMark/>
+          </w:tcPr>
+          <w:p>
+            <w:pPr>
+              <w:widowControl/>
+              <w:spacing w:line="330" w:lineRule="atLeast"/>
+              <w:jc w:val="left"/>
+              <w:rPr>
+                <w:rFonts w:ascii="Arial" w:eastAsia="宋体" w:hAnsi="Arial" w:cs="Arial"/>
+                <w:color w:val="4F4F4F"/>
+                <w:kern w:val="0"/>
+                <w:szCs w:val="21"/>
+              </w:rPr>
+            </w:pPr>
+            <w:r>
+              <w:rPr>
+                <w:rFonts w:ascii="Arial" w:eastAsia="宋体" w:hAnsi="Arial" w:cs="Arial"/>
+                <w:color w:val="4F4F4F"/>
+                <w:kern w:val="0"/>
+                <w:szCs w:val="21"/>
+              </w:rPr>
+              <w:t>add(o)</w:t>
+            </w:r>
+          </w:p>
+        </w:tc>
+        <w:tc>
+          <w:tcPr>
+            <w:tcW w:w="0" w:type="auto"/>
+            <w:tcBorders>
+              <w:top w:val="single" w:sz="6" w:space="0" w:color="DDDDDD"/>
+              <w:left w:val="single" w:sz="6" w:space="0" w:color="DDDDDD"/>
+              <w:bottom w:val="single" w:sz="6" w:space="0" w:color="DDDDDD"/>
+              <w:right w:val="single" w:sz="6" w:space="0" w:color="DDDDDD"/>
+            </w:tcBorders>
+            <w:shd w:val="clear" w:color="auto" w:fill="FFFFFF"/>
+            <w:tcMar>
+              <w:top w:w="120" w:type="dxa"/>
+              <w:left w:w="120" w:type="dxa"/>
+              <w:bottom w:w="120" w:type="dxa"/>
+              <w:right w:w="120" w:type="dxa"/>
+            </w:tcMar>
+            <w:vAlign w:val="center"/>
+            <w:hideMark/>
+          </w:tcPr>
+          <w:p>
+            <w:pPr>
+              <w:widowControl/>
+              <w:spacing w:line="330" w:lineRule="atLeast"/>
+              <w:jc w:val="left"/>
+              <w:rPr>
+                <w:rFonts w:ascii="Arial" w:eastAsia="宋体" w:hAnsi="Arial" w:cs="Arial"/>
+                <w:color w:val="4F4F4F"/>
+                <w:kern w:val="0"/>
+                <w:szCs w:val="21"/>
+              </w:rPr>
+            </w:pPr>
+            <w:r>
+              <w:rPr>
+                <w:rFonts w:ascii="Arial" w:eastAsia="宋体" w:hAnsi="Arial" w:cs="Arial"/>
+                <w:color w:val="4F4F4F"/>
+                <w:kern w:val="0"/>
+                <w:szCs w:val="21"/>
+              </w:rPr>
+              <w:t>offer(o)</w:t>
+            </w:r>
+          </w:p>
+        </w:tc>
+        <w:tc>
+          <w:tcPr>
+            <w:tcW w:w="0" w:type="auto"/>
+            <w:tcBorders>
+              <w:top w:val="single" w:sz="6" w:space="0" w:color="DDDDDD"/>
+              <w:left w:val="single" w:sz="6" w:space="0" w:color="DDDDDD"/>
+              <w:bottom w:val="single" w:sz="6" w:space="0" w:color="DDDDDD"/>
+              <w:right w:val="single" w:sz="6" w:space="0" w:color="DDDDDD"/>
+            </w:tcBorders>
+            <w:shd w:val="clear" w:color="auto" w:fill="FFFFFF"/>
+            <w:tcMar>
+              <w:top w:w="120" w:type="dxa"/>
+              <w:left w:w="120" w:type="dxa"/>
+              <w:bottom w:w="120" w:type="dxa"/>
+              <w:right w:w="120" w:type="dxa"/>
+            </w:tcMar>
+            <w:vAlign w:val="center"/>
+            <w:hideMark/>
+          </w:tcPr>
+          <w:p>
+            <w:pPr>
+              <w:widowControl/>
+              <w:spacing w:line="330" w:lineRule="atLeast"/>
+              <w:jc w:val="left"/>
+              <w:rPr>
+                <w:rFonts w:ascii="Arial" w:eastAsia="宋体" w:hAnsi="Arial" w:cs="Arial"/>
+                <w:color w:val="4F4F4F"/>
+                <w:kern w:val="0"/>
+                <w:szCs w:val="21"/>
+              </w:rPr>
+            </w:pPr>
+            <w:r>
+              <w:rPr>
+                <w:rFonts w:ascii="Arial" w:eastAsia="宋体" w:hAnsi="Arial" w:cs="Arial"/>
+                <w:color w:val="4F4F4F"/>
+                <w:kern w:val="0"/>
+                <w:szCs w:val="21"/>
+              </w:rPr>
+              <w:t>put(o)</w:t>
+            </w:r>
+          </w:p>
+        </w:tc>
+        <w:tc>
+          <w:tcPr>
+            <w:tcW w:w="0" w:type="auto"/>
+            <w:tcBorders>
+              <w:top w:val="single" w:sz="6" w:space="0" w:color="DDDDDD"/>
+              <w:left w:val="single" w:sz="6" w:space="0" w:color="DDDDDD"/>
+              <w:bottom w:val="single" w:sz="6" w:space="0" w:color="DDDDDD"/>
+              <w:right w:val="single" w:sz="6" w:space="0" w:color="DDDDDD"/>
+            </w:tcBorders>
+            <w:shd w:val="clear" w:color="auto" w:fill="FFFFFF"/>
+            <w:tcMar>
+              <w:top w:w="120" w:type="dxa"/>
+              <w:left w:w="120" w:type="dxa"/>
+              <w:bottom w:w="120" w:type="dxa"/>
+              <w:right w:w="120" w:type="dxa"/>
+            </w:tcMar>
+            <w:vAlign w:val="center"/>
+            <w:hideMark/>
+          </w:tcPr>
+          <w:p>
+            <w:pPr>
+              <w:widowControl/>
+              <w:spacing w:line="330" w:lineRule="atLeast"/>
+              <w:jc w:val="left"/>
+              <w:rPr>
+                <w:rFonts w:ascii="Arial" w:eastAsia="宋体" w:hAnsi="Arial" w:cs="Arial"/>
+                <w:color w:val="4F4F4F"/>
+                <w:kern w:val="0"/>
+                <w:szCs w:val="21"/>
+              </w:rPr>
+            </w:pPr>
+            <w:r>
+              <w:rPr>
+                <w:rFonts w:ascii="Arial" w:eastAsia="宋体" w:hAnsi="Arial" w:cs="Arial"/>
+                <w:color w:val="4F4F4F"/>
+                <w:kern w:val="0"/>
+                <w:szCs w:val="21"/>
+              </w:rPr>
+              <w:t xml:space="preserve">offer(o, timeout, </w:t>
+            </w:r>
+            <w:proofErr w:type="spellStart"/>
+            <w:r>
+              <w:rPr>
+                <w:rFonts w:ascii="Arial" w:eastAsia="宋体" w:hAnsi="Arial" w:cs="Arial"/>
+                <w:color w:val="4F4F4F"/>
+                <w:kern w:val="0"/>
+                <w:szCs w:val="21"/>
+              </w:rPr>
+              <w:t>timeunit</w:t>
+            </w:r>
+            <w:proofErr w:type="spellEnd"/>
+            <w:r>
+              <w:rPr>
+                <w:rFonts w:ascii="Arial" w:eastAsia="宋体" w:hAnsi="Arial" w:cs="Arial"/>
+                <w:color w:val="4F4F4F"/>
+                <w:kern w:val="0"/>
+                <w:szCs w:val="21"/>
+              </w:rPr>
+              <w:t>)</w:t>
+            </w:r>
+          </w:p>
+        </w:tc>
+      </w:tr>
+      <w:tr>
+        <w:tc>
+          <w:tcPr>
+            <w:tcW w:w="0" w:type="auto"/>
+            <w:tcBorders>
+              <w:top w:val="single" w:sz="6" w:space="0" w:color="DDDDDD"/>
+              <w:left w:val="single" w:sz="6" w:space="0" w:color="DDDDDD"/>
+              <w:bottom w:val="single" w:sz="6" w:space="0" w:color="DDDDDD"/>
+              <w:right w:val="single" w:sz="6" w:space="0" w:color="DDDDDD"/>
+            </w:tcBorders>
+            <w:shd w:val="clear" w:color="auto" w:fill="F7F7F7"/>
+            <w:tcMar>
+              <w:top w:w="120" w:type="dxa"/>
+              <w:left w:w="120" w:type="dxa"/>
+              <w:bottom w:w="120" w:type="dxa"/>
+              <w:right w:w="120" w:type="dxa"/>
+            </w:tcMar>
+            <w:vAlign w:val="center"/>
+            <w:hideMark/>
+          </w:tcPr>
+          <w:p>
+            <w:pPr>
+              <w:widowControl/>
+              <w:spacing w:line="330" w:lineRule="atLeast"/>
+              <w:jc w:val="left"/>
+              <w:rPr>
+                <w:rFonts w:ascii="Arial" w:eastAsia="宋体" w:hAnsi="Arial" w:cs="Arial"/>
+                <w:color w:val="4F4F4F"/>
+                <w:kern w:val="0"/>
+                <w:szCs w:val="21"/>
+              </w:rPr>
+            </w:pPr>
+            <w:r>
+              <w:rPr>
+                <w:rFonts w:ascii="Arial" w:eastAsia="宋体" w:hAnsi="Arial" w:cs="Arial"/>
+                <w:color w:val="4F4F4F"/>
+                <w:kern w:val="0"/>
+                <w:szCs w:val="21"/>
+              </w:rPr>
+              <w:t>移除</w:t>
+            </w:r>
+          </w:p>
+        </w:tc>
+        <w:tc>
+          <w:tcPr>
+            <w:tcW w:w="0" w:type="auto"/>
+            <w:tcBorders>
+              <w:top w:val="single" w:sz="6" w:space="0" w:color="DDDDDD"/>
+              <w:left w:val="single" w:sz="6" w:space="0" w:color="DDDDDD"/>
+              <w:bottom w:val="single" w:sz="6" w:space="0" w:color="DDDDDD"/>
+              <w:right w:val="single" w:sz="6" w:space="0" w:color="DDDDDD"/>
+            </w:tcBorders>
+            <w:shd w:val="clear" w:color="auto" w:fill="F7F7F7"/>
+            <w:tcMar>
+              <w:top w:w="120" w:type="dxa"/>
+              <w:left w:w="120" w:type="dxa"/>
+              <w:bottom w:w="120" w:type="dxa"/>
+              <w:right w:w="120" w:type="dxa"/>
+            </w:tcMar>
+            <w:vAlign w:val="center"/>
+            <w:hideMark/>
+          </w:tcPr>
+          <w:p>
+            <w:pPr>
+              <w:widowControl/>
+              <w:spacing w:line="330" w:lineRule="atLeast"/>
+              <w:jc w:val="left"/>
+              <w:rPr>
+                <w:rFonts w:ascii="Arial" w:eastAsia="宋体" w:hAnsi="Arial" w:cs="Arial"/>
+                <w:color w:val="4F4F4F"/>
+                <w:kern w:val="0"/>
+                <w:szCs w:val="21"/>
+              </w:rPr>
+            </w:pPr>
+            <w:r>
+              <w:rPr>
+                <w:rFonts w:ascii="Arial" w:eastAsia="宋体" w:hAnsi="Arial" w:cs="Arial"/>
+                <w:color w:val="4F4F4F"/>
+                <w:kern w:val="0"/>
+                <w:szCs w:val="21"/>
+              </w:rPr>
+              <w:t>remove(o)</w:t>
+            </w:r>
+          </w:p>
+        </w:tc>
+        <w:tc>
+          <w:tcPr>
+            <w:tcW w:w="0" w:type="auto"/>
+            <w:tcBorders>
+              <w:top w:val="single" w:sz="6" w:space="0" w:color="DDDDDD"/>
+              <w:left w:val="single" w:sz="6" w:space="0" w:color="DDDDDD"/>
+              <w:bottom w:val="single" w:sz="6" w:space="0" w:color="DDDDDD"/>
+              <w:right w:val="single" w:sz="6" w:space="0" w:color="DDDDDD"/>
+            </w:tcBorders>
+            <w:shd w:val="clear" w:color="auto" w:fill="F7F7F7"/>
+            <w:tcMar>
+              <w:top w:w="120" w:type="dxa"/>
+              <w:left w:w="120" w:type="dxa"/>
+              <w:bottom w:w="120" w:type="dxa"/>
+              <w:right w:w="120" w:type="dxa"/>
+            </w:tcMar>
+            <w:vAlign w:val="center"/>
+            <w:hideMark/>
+          </w:tcPr>
+          <w:p>
+            <w:pPr>
+              <w:widowControl/>
+              <w:spacing w:line="330" w:lineRule="atLeast"/>
+              <w:jc w:val="left"/>
+              <w:rPr>
+                <w:rFonts w:ascii="Arial" w:eastAsia="宋体" w:hAnsi="Arial" w:cs="Arial"/>
+                <w:color w:val="4F4F4F"/>
+                <w:kern w:val="0"/>
+                <w:szCs w:val="21"/>
+              </w:rPr>
+            </w:pPr>
+            <w:r>
+              <w:rPr>
+                <w:rFonts w:ascii="Arial" w:eastAsia="宋体" w:hAnsi="Arial" w:cs="Arial"/>
+                <w:color w:val="4F4F4F"/>
+                <w:kern w:val="0"/>
+                <w:szCs w:val="21"/>
+              </w:rPr>
+              <w:t>poll(o)</w:t>
+            </w:r>
+          </w:p>
+        </w:tc>
+        <w:tc>
+          <w:tcPr>
+            <w:tcW w:w="0" w:type="auto"/>
+            <w:tcBorders>
+              <w:top w:val="single" w:sz="6" w:space="0" w:color="DDDDDD"/>
+              <w:left w:val="single" w:sz="6" w:space="0" w:color="DDDDDD"/>
+              <w:bottom w:val="single" w:sz="6" w:space="0" w:color="DDDDDD"/>
+              <w:right w:val="single" w:sz="6" w:space="0" w:color="DDDDDD"/>
+            </w:tcBorders>
+            <w:shd w:val="clear" w:color="auto" w:fill="F7F7F7"/>
+            <w:tcMar>
+              <w:top w:w="120" w:type="dxa"/>
+              <w:left w:w="120" w:type="dxa"/>
+              <w:bottom w:w="120" w:type="dxa"/>
+              <w:right w:w="120" w:type="dxa"/>
+            </w:tcMar>
+            <w:vAlign w:val="center"/>
+            <w:hideMark/>
+          </w:tcPr>
+          <w:p>
+            <w:pPr>
+              <w:widowControl/>
+              <w:spacing w:line="330" w:lineRule="atLeast"/>
+              <w:jc w:val="left"/>
+              <w:rPr>
+                <w:rFonts w:ascii="Arial" w:eastAsia="宋体" w:hAnsi="Arial" w:cs="Arial"/>
+                <w:color w:val="4F4F4F"/>
+                <w:kern w:val="0"/>
+                <w:szCs w:val="21"/>
+              </w:rPr>
+            </w:pPr>
+            <w:r>
+              <w:rPr>
+                <w:rFonts w:ascii="Arial" w:eastAsia="宋体" w:hAnsi="Arial" w:cs="Arial"/>
+                <w:color w:val="4F4F4F"/>
+                <w:kern w:val="0"/>
+                <w:szCs w:val="21"/>
+              </w:rPr>
+              <w:t>take(o)</w:t>
+            </w:r>
+          </w:p>
+        </w:tc>
+        <w:tc>
+          <w:tcPr>
+            <w:tcW w:w="0" w:type="auto"/>
+            <w:tcBorders>
+              <w:top w:val="single" w:sz="6" w:space="0" w:color="DDDDDD"/>
+              <w:left w:val="single" w:sz="6" w:space="0" w:color="DDDDDD"/>
+              <w:bottom w:val="single" w:sz="6" w:space="0" w:color="DDDDDD"/>
+              <w:right w:val="single" w:sz="6" w:space="0" w:color="DDDDDD"/>
+            </w:tcBorders>
+            <w:shd w:val="clear" w:color="auto" w:fill="F7F7F7"/>
+            <w:tcMar>
+              <w:top w:w="120" w:type="dxa"/>
+              <w:left w:w="120" w:type="dxa"/>
+              <w:bottom w:w="120" w:type="dxa"/>
+              <w:right w:w="120" w:type="dxa"/>
+            </w:tcMar>
+            <w:vAlign w:val="center"/>
+            <w:hideMark/>
+          </w:tcPr>
+          <w:p>
+            <w:pPr>
+              <w:widowControl/>
+              <w:spacing w:line="330" w:lineRule="atLeast"/>
+              <w:jc w:val="left"/>
+              <w:rPr>
+                <w:rFonts w:ascii="Arial" w:eastAsia="宋体" w:hAnsi="Arial" w:cs="Arial"/>
+                <w:color w:val="4F4F4F"/>
+                <w:kern w:val="0"/>
+                <w:szCs w:val="21"/>
+              </w:rPr>
+            </w:pPr>
+            <w:r>
+              <w:rPr>
+                <w:rFonts w:ascii="Arial" w:eastAsia="宋体" w:hAnsi="Arial" w:cs="Arial"/>
+                <w:color w:val="4F4F4F"/>
+                <w:kern w:val="0"/>
+                <w:szCs w:val="21"/>
+              </w:rPr>
+              <w:t xml:space="preserve">poll(timeout, </w:t>
+            </w:r>
+            <w:proofErr w:type="spellStart"/>
+            <w:r>
+              <w:rPr>
+                <w:rFonts w:ascii="Arial" w:eastAsia="宋体" w:hAnsi="Arial" w:cs="Arial"/>
+                <w:color w:val="4F4F4F"/>
+                <w:kern w:val="0"/>
+                <w:szCs w:val="21"/>
+              </w:rPr>
+              <w:t>timeunit</w:t>
+            </w:r>
+            <w:proofErr w:type="spellEnd"/>
+            <w:r>
+              <w:rPr>
+                <w:rFonts w:ascii="Arial" w:eastAsia="宋体" w:hAnsi="Arial" w:cs="Arial"/>
+                <w:color w:val="4F4F4F"/>
+                <w:kern w:val="0"/>
+                <w:szCs w:val="21"/>
+              </w:rPr>
+              <w:t>)</w:t>
+            </w:r>
+          </w:p>
+        </w:tc>
+      </w:tr>
+      <w:tr>
+        <w:tc>
+          <w:tcPr>
+            <w:tcW w:w="0" w:type="auto"/>
+            <w:tcBorders>
+              <w:top w:val="single" w:sz="6" w:space="0" w:color="DDDDDD"/>
+              <w:left w:val="single" w:sz="6" w:space="0" w:color="DDDDDD"/>
+              <w:bottom w:val="single" w:sz="6" w:space="0" w:color="DDDDDD"/>
+              <w:right w:val="single" w:sz="6" w:space="0" w:color="DDDDDD"/>
+            </w:tcBorders>
+            <w:shd w:val="clear" w:color="auto" w:fill="FFFFFF"/>
+            <w:tcMar>
+              <w:top w:w="120" w:type="dxa"/>
+              <w:left w:w="120" w:type="dxa"/>
+              <w:bottom w:w="120" w:type="dxa"/>
+              <w:right w:w="120" w:type="dxa"/>
+            </w:tcMar>
+            <w:vAlign w:val="center"/>
+            <w:hideMark/>
+          </w:tcPr>
+          <w:p>
+            <w:pPr>
+              <w:widowControl/>
+              <w:spacing w:line="330" w:lineRule="atLeast"/>
+              <w:jc w:val="left"/>
+              <w:rPr>
+                <w:rFonts w:ascii="Arial" w:eastAsia="宋体" w:hAnsi="Arial" w:cs="Arial"/>
+                <w:color w:val="4F4F4F"/>
+                <w:kern w:val="0"/>
+                <w:szCs w:val="21"/>
+              </w:rPr>
+            </w:pPr>
+            <w:r>
+              <w:rPr>
+                <w:rFonts w:ascii="Arial" w:eastAsia="宋体" w:hAnsi="Arial" w:cs="Arial"/>
+                <w:color w:val="4F4F4F"/>
+                <w:kern w:val="0"/>
+                <w:szCs w:val="21"/>
+              </w:rPr>
+              <w:t>检查</w:t>
+            </w:r>
+          </w:p>
+        </w:tc>
+        <w:tc>
+          <w:tcPr>
+            <w:tcW w:w="0" w:type="auto"/>
+            <w:tcBorders>
+              <w:top w:val="single" w:sz="6" w:space="0" w:color="DDDDDD"/>
+              <w:left w:val="single" w:sz="6" w:space="0" w:color="DDDDDD"/>
+              <w:bottom w:val="single" w:sz="6" w:space="0" w:color="DDDDDD"/>
+              <w:right w:val="single" w:sz="6" w:space="0" w:color="DDDDDD"/>
+            </w:tcBorders>
+            <w:shd w:val="clear" w:color="auto" w:fill="FFFFFF"/>
+            <w:tcMar>
+              <w:top w:w="120" w:type="dxa"/>
+              <w:left w:w="120" w:type="dxa"/>
+              <w:bottom w:w="120" w:type="dxa"/>
+              <w:right w:w="120" w:type="dxa"/>
+            </w:tcMar>
+            <w:vAlign w:val="center"/>
+            <w:hideMark/>
+          </w:tcPr>
+          <w:p>
+            <w:pPr>
+              <w:widowControl/>
+              <w:spacing w:line="330" w:lineRule="atLeast"/>
+              <w:jc w:val="left"/>
+              <w:rPr>
+                <w:rFonts w:ascii="Arial" w:eastAsia="宋体" w:hAnsi="Arial" w:cs="Arial"/>
+                <w:color w:val="4F4F4F"/>
+                <w:kern w:val="0"/>
+                <w:szCs w:val="21"/>
+              </w:rPr>
+            </w:pPr>
+            <w:r>
+              <w:rPr>
+                <w:rFonts w:ascii="Arial" w:eastAsia="宋体" w:hAnsi="Arial" w:cs="Arial"/>
+                <w:color w:val="4F4F4F"/>
+                <w:kern w:val="0"/>
+                <w:szCs w:val="21"/>
+              </w:rPr>
+              <w:t>element(o)</w:t>
+            </w:r>
+          </w:p>
+        </w:tc>
+        <w:tc>
+          <w:tcPr>
+            <w:tcW w:w="0" w:type="auto"/>
+            <w:tcBorders>
+              <w:top w:val="single" w:sz="6" w:space="0" w:color="DDDDDD"/>
+              <w:left w:val="single" w:sz="6" w:space="0" w:color="DDDDDD"/>
+              <w:bottom w:val="single" w:sz="6" w:space="0" w:color="DDDDDD"/>
+              <w:right w:val="single" w:sz="6" w:space="0" w:color="DDDDDD"/>
+            </w:tcBorders>
+            <w:shd w:val="clear" w:color="auto" w:fill="FFFFFF"/>
+            <w:tcMar>
+              <w:top w:w="120" w:type="dxa"/>
+              <w:left w:w="120" w:type="dxa"/>
+              <w:bottom w:w="120" w:type="dxa"/>
+              <w:right w:w="120" w:type="dxa"/>
+            </w:tcMar>
+            <w:vAlign w:val="center"/>
+            <w:hideMark/>
+          </w:tcPr>
+          <w:p>
+            <w:pPr>
+              <w:widowControl/>
+              <w:spacing w:line="330" w:lineRule="atLeast"/>
+              <w:jc w:val="left"/>
+              <w:rPr>
+                <w:rFonts w:ascii="Arial" w:eastAsia="宋体" w:hAnsi="Arial" w:cs="Arial"/>
+                <w:color w:val="4F4F4F"/>
+                <w:kern w:val="0"/>
+                <w:szCs w:val="21"/>
+              </w:rPr>
+            </w:pPr>
+            <w:r>
+              <w:rPr>
+                <w:rFonts w:ascii="Arial" w:eastAsia="宋体" w:hAnsi="Arial" w:cs="Arial"/>
+                <w:color w:val="4F4F4F"/>
+                <w:kern w:val="0"/>
+                <w:szCs w:val="21"/>
+              </w:rPr>
+              <w:t>peek(o)</w:t>
+            </w:r>
+          </w:p>
+        </w:tc>
+        <w:tc>
+          <w:tcPr>
+            <w:tcW w:w="0" w:type="auto"/>
+            <w:tcBorders>
+              <w:top w:val="single" w:sz="6" w:space="0" w:color="DDDDDD"/>
+              <w:left w:val="single" w:sz="6" w:space="0" w:color="DDDDDD"/>
+              <w:bottom w:val="single" w:sz="6" w:space="0" w:color="DDDDDD"/>
+              <w:right w:val="single" w:sz="6" w:space="0" w:color="DDDDDD"/>
+            </w:tcBorders>
+            <w:shd w:val="clear" w:color="auto" w:fill="FFFFFF"/>
+            <w:tcMar>
+              <w:top w:w="120" w:type="dxa"/>
+              <w:left w:w="120" w:type="dxa"/>
+              <w:bottom w:w="120" w:type="dxa"/>
+              <w:right w:w="120" w:type="dxa"/>
+            </w:tcMar>
+            <w:vAlign w:val="center"/>
+            <w:hideMark/>
+          </w:tcPr>
+          <w:p>
+            <w:pPr>
+              <w:widowControl/>
+              <w:spacing w:line="330" w:lineRule="atLeast"/>
+              <w:jc w:val="left"/>
+              <w:rPr>
+                <w:rFonts w:ascii="Arial" w:eastAsia="宋体" w:hAnsi="Arial" w:cs="Arial"/>
+                <w:color w:val="4F4F4F"/>
+                <w:kern w:val="0"/>
+                <w:szCs w:val="21"/>
+              </w:rPr>
+            </w:pPr>
+            <w:r>
+              <w:rPr>
+                <w:rFonts w:ascii="Arial" w:eastAsia="宋体" w:hAnsi="Arial" w:cs="Arial"/>
+                <w:color w:val="4F4F4F"/>
+                <w:kern w:val="0"/>
+                <w:szCs w:val="21"/>
+              </w:rPr>
+              <w:t> </w:t>
+            </w:r>
+          </w:p>
+        </w:tc>
+        <w:tc>
+          <w:tcPr>
+            <w:tcW w:w="0" w:type="auto"/>
+            <w:tcBorders>
+              <w:top w:val="single" w:sz="6" w:space="0" w:color="DDDDDD"/>
+              <w:left w:val="single" w:sz="6" w:space="0" w:color="DDDDDD"/>
+              <w:bottom w:val="single" w:sz="6" w:space="0" w:color="DDDDDD"/>
+              <w:right w:val="single" w:sz="6" w:space="0" w:color="DDDDDD"/>
+            </w:tcBorders>
+            <w:shd w:val="clear" w:color="auto" w:fill="FFFFFF"/>
+            <w:tcMar>
+              <w:top w:w="120" w:type="dxa"/>
+              <w:left w:w="120" w:type="dxa"/>
+              <w:bottom w:w="120" w:type="dxa"/>
+              <w:right w:w="120" w:type="dxa"/>
+            </w:tcMar>
+            <w:vAlign w:val="center"/>
+            <w:hideMark/>
+          </w:tcPr>
+          <w:p>
+            <w:pPr>
+              <w:widowControl/>
+              <w:spacing w:line="330" w:lineRule="atLeast"/>
+              <w:jc w:val="left"/>
+              <w:rPr>
+                <w:rFonts w:ascii="Arial" w:eastAsia="宋体" w:hAnsi="Arial" w:cs="Arial"/>
+                <w:color w:val="4F4F4F"/>
+                <w:kern w:val="0"/>
+                <w:szCs w:val="21"/>
+              </w:rPr>
+            </w:pPr>
+            <w:r>
+              <w:rPr>
+                <w:rFonts w:ascii="Arial" w:eastAsia="宋体" w:hAnsi="Arial" w:cs="Arial"/>
+                <w:color w:val="4F4F4F"/>
+                <w:kern w:val="0"/>
+                <w:szCs w:val="21"/>
+              </w:rPr>
+              <w:t> </w:t>
+            </w:r>
+          </w:p>
+        </w:tc>
+      </w:tr>
+    </w:tbl>
+    <w:p>
+      <w:pPr>
+        <w:pStyle w:val="1"/>
+      </w:pPr>
+      <w:r>
+        <w:rPr>
+          <w:rFonts w:hint="eastAsia"/>
+        </w:rPr>
+        <w:t>双亲委派机制</w:t>
+      </w:r>
+      <w:r>
+        <w:rPr>
+          <w:rFonts w:hint="eastAsia"/>
+        </w:rPr>
+        <w:t xml:space="preserve"> </w:t>
+      </w:r>
+      <w:r>
+        <w:rPr>
+          <w:rFonts w:hint="eastAsia"/>
+        </w:rPr>
+        <w:t>类加载器</w:t>
+      </w:r>
+    </w:p>
+    <w:p>
+      <w:r>
+        <w:rPr>
+          <w:rFonts w:hint="eastAsia"/>
+        </w:rPr>
+        <w:t xml:space="preserve">Bootstrap </w:t>
+      </w:r>
+      <w:proofErr w:type="spellStart"/>
+      <w:r>
+        <w:rPr>
+          <w:rFonts w:hint="eastAsia"/>
+        </w:rPr>
+        <w:t>classLoader</w:t>
+      </w:r>
+      <w:proofErr w:type="spellEnd"/>
+      <w:r>
+        <w:rPr>
+          <w:rFonts w:hint="eastAsia"/>
+        </w:rPr>
+        <w:t>:</w:t>
+      </w:r>
+      <w:r>
+        <w:rPr>
+          <w:rFonts w:hint="eastAsia"/>
+        </w:rPr>
+        <w:t>主要负责加载核心的类库</w:t>
+      </w:r>
+      <w:r>
+        <w:rPr>
+          <w:rFonts w:hint="eastAsia"/>
+        </w:rPr>
+        <w:t>(</w:t>
+      </w:r>
+      <w:proofErr w:type="spellStart"/>
+      <w:r>
+        <w:rPr>
+          <w:rFonts w:hint="eastAsia"/>
+        </w:rPr>
+        <w:t>java.lang</w:t>
+      </w:r>
+      <w:proofErr w:type="spellEnd"/>
+      <w:r>
+        <w:rPr>
+          <w:rFonts w:hint="eastAsia"/>
+        </w:rPr>
+        <w:t>.*</w:t>
+      </w:r>
+      <w:r>
+        <w:rPr>
+          <w:rFonts w:hint="eastAsia"/>
+        </w:rPr>
+        <w:t>等</w:t>
+      </w:r>
+      <w:r>
+        <w:rPr>
+          <w:rFonts w:hint="eastAsia"/>
+        </w:rPr>
+        <w:t>)</w:t>
+      </w:r>
+      <w:r>
+        <w:rPr>
+          <w:rFonts w:hint="eastAsia"/>
+        </w:rPr>
+        <w:t>，构造</w:t>
+      </w:r>
+      <w:proofErr w:type="spellStart"/>
+      <w:r>
+        <w:rPr>
+          <w:rFonts w:hint="eastAsia"/>
+        </w:rPr>
+        <w:t>ExtClassLoader</w:t>
+      </w:r>
+      <w:proofErr w:type="spellEnd"/>
+      <w:r>
+        <w:rPr>
+          <w:rFonts w:hint="eastAsia"/>
+        </w:rPr>
+        <w:t>和</w:t>
+      </w:r>
+      <w:proofErr w:type="spellStart"/>
+      <w:r>
+        <w:rPr>
+          <w:rFonts w:hint="eastAsia"/>
+        </w:rPr>
+        <w:t>APPClassLoader</w:t>
+      </w:r>
+      <w:proofErr w:type="spellEnd"/>
+      <w:r>
+        <w:rPr>
+          <w:rFonts w:hint="eastAsia"/>
+        </w:rPr>
+        <w:t>。</w:t>
+      </w:r>
+    </w:p>
+    <w:p/>
+    <w:p>
+      <w:proofErr w:type="spellStart"/>
+      <w:r>
+        <w:rPr>
+          <w:rFonts w:hint="eastAsia"/>
+        </w:rPr>
+        <w:t>ExtClassLoader</w:t>
+      </w:r>
+      <w:proofErr w:type="spellEnd"/>
+      <w:r>
+        <w:rPr>
+          <w:rFonts w:hint="eastAsia"/>
+        </w:rPr>
+        <w:t>：主要负责加载</w:t>
+      </w:r>
+      <w:proofErr w:type="spellStart"/>
+      <w:r>
+        <w:rPr>
+          <w:rFonts w:hint="eastAsia"/>
+        </w:rPr>
+        <w:t>jre</w:t>
+      </w:r>
+      <w:proofErr w:type="spellEnd"/>
+      <w:r>
+        <w:rPr>
+          <w:rFonts w:hint="eastAsia"/>
+        </w:rPr>
+        <w:t>/lib/</w:t>
+      </w:r>
+      <w:proofErr w:type="spellStart"/>
+      <w:r>
+        <w:rPr>
+          <w:rFonts w:hint="eastAsia"/>
+        </w:rPr>
+        <w:t>ext</w:t>
+      </w:r>
+      <w:proofErr w:type="spellEnd"/>
+      <w:r>
+        <w:rPr>
+          <w:rFonts w:hint="eastAsia"/>
+        </w:rPr>
+        <w:t>目录下的一些扩展的</w:t>
+      </w:r>
+      <w:r>
+        <w:rPr>
+          <w:rFonts w:hint="eastAsia"/>
+        </w:rPr>
+        <w:t>jar</w:t>
+      </w:r>
+      <w:r>
+        <w:rPr>
+          <w:rFonts w:hint="eastAsia"/>
+        </w:rPr>
+        <w:t>。</w:t>
+      </w:r>
+    </w:p>
+    <w:p/>
+    <w:p>
+      <w:proofErr w:type="spellStart"/>
+      <w:r>
+        <w:rPr>
+          <w:rFonts w:hint="eastAsia"/>
+        </w:rPr>
+        <w:t>AppClassLoader</w:t>
+      </w:r>
+      <w:proofErr w:type="spellEnd"/>
+      <w:r>
+        <w:rPr>
+          <w:rFonts w:hint="eastAsia"/>
+        </w:rPr>
+        <w:t>：主要负责加载应用程序的主函数类</w:t>
+      </w:r>
+    </w:p>
+    <w:p>
+      <w:r>
+        <w:rPr>
+          <w:noProof/>
+        </w:rPr>
+        <w:lastRenderedPageBreak/>
+        <w:drawing>
+          <wp:inline distT="0" distB="0" distL="0" distR="0" wp14:anchorId="390E45FD" wp14:editId="739FCEE7">
+            <wp:extent cx="5274310" cy="4984866"/>
+            <wp:effectExtent l="0" t="0" r="2540" b="6350"/>
+            <wp:docPr id="1" name="图片 1" descr="https://img-blog.csdnimg.cn/20201217213314510.png?x-oss-process=image/watermark,type_ZmFuZ3poZW5naGVpdGk,shadow_10,text_aHR0cHM6Ly9ibG9nLmNzZG4ubmV0L2NvZGV5YW5iYW8=,size_16,color_FFFFFF,t_70"/>
+            <wp:cNvGraphicFramePr>
+              <a:graphicFrameLocks xmlns:a="http://schemas.openxmlformats.org/drawingml/2006/main" noChangeAspect="1"/>
+            </wp:cNvGraphicFramePr>
+            <a:graphic xmlns:a="http://schemas.openxmlformats.org/drawingml/2006/main">
+              <a:graphicData uri="http://schemas.openxmlformats.org/drawingml/2006/picture">
+                <pic:pic xmlns:pic="http://schemas.openxmlformats.org/drawingml/2006/picture">
+                  <pic:nvPicPr>
+                    <pic:cNvPr id="0" name="Picture 1" descr="https://img-blog.csdnimg.cn/20201217213314510.png?x-oss-process=image/watermark,type_ZmFuZ3poZW5naGVpdGk,shadow_10,text_aHR0cHM6Ly9ibG9nLmNzZG4ubmV0L2NvZGV5YW5iYW8=,size_16,color_FFFFFF,t_70"/>
+                    <pic:cNvPicPr>
+                      <a:picLocks noChangeAspect="1" noChangeArrowheads="1"/>
+                    </pic:cNvPicPr>
+                  </pic:nvPicPr>
+                  <pic:blipFill>
+                    <a:blip r:embed="rId11" cstate="print">
+                      <a:extLst>
+                        <a:ext uri="{28A0092B-C50C-407E-A947-70E740481C1C}">
+                          <a14:useLocalDpi xmlns:a14="http://schemas.microsoft.com/office/drawing/2010/main" val="0"/>
+                        </a:ext>
+                      </a:extLst>
+                    </a:blip>
+                    <a:srcRect/>
+                    <a:stretch>
+                      <a:fillRect/>
+                    </a:stretch>
+                  </pic:blipFill>
+                  <pic:spPr bwMode="auto">
+                    <a:xfrm>
+                      <a:off x="0" y="0"/>
+                      <a:ext cx="5274310" cy="4984866"/>
+                    </a:xfrm>
+                    <a:prstGeom prst="rect">
+                      <a:avLst/>
+                    </a:prstGeom>
+                    <a:noFill/>
+                    <a:ln>
+                      <a:noFill/>
+                    </a:ln>
+                  </pic:spPr>
+                </pic:pic>
+              </a:graphicData>
+            </a:graphic>
+          </wp:inline>
+        </w:drawing>
+      </w:r>
+    </w:p>
+    <w:p>
+      <w:r>
+        <w:rPr>
+          <w:rFonts w:hint="eastAsia"/>
+        </w:rPr>
+        <w:t>从上图中我们就更容易理解了，当一个</w:t>
+      </w:r>
+      <w:proofErr w:type="spellStart"/>
+      <w:r>
+        <w:rPr>
+          <w:rFonts w:hint="eastAsia"/>
+        </w:rPr>
+        <w:t>Hello.class</w:t>
+      </w:r>
+      <w:proofErr w:type="spellEnd"/>
+      <w:r>
+        <w:rPr>
+          <w:rFonts w:hint="eastAsia"/>
+        </w:rPr>
+        <w:t>这样的文件要被加载时。不考虑我们自定义类加载器，首先会在</w:t>
+      </w:r>
+      <w:proofErr w:type="spellStart"/>
+      <w:r>
+        <w:rPr>
+          <w:rFonts w:hint="eastAsia"/>
+        </w:rPr>
+        <w:t>AppClassLoader</w:t>
+      </w:r>
+      <w:proofErr w:type="spellEnd"/>
+      <w:r>
+        <w:rPr>
+          <w:rFonts w:hint="eastAsia"/>
+        </w:rPr>
+        <w:t>中检查是否加载过，如果有那就无需再加载了。如果没有，那么会拿到父加载器，然后调用父加载器的</w:t>
+      </w:r>
+      <w:proofErr w:type="spellStart"/>
+      <w:r>
+        <w:rPr>
+          <w:rFonts w:hint="eastAsia"/>
+        </w:rPr>
+        <w:t>loadClass</w:t>
+      </w:r>
+      <w:proofErr w:type="spellEnd"/>
+      <w:r>
+        <w:rPr>
+          <w:rFonts w:hint="eastAsia"/>
+        </w:rPr>
+        <w:t>方法。父类中同理也会先检查自己是否已经加载过，如果没有再往上。注意这个类似递归的过程，直到到达</w:t>
+      </w:r>
+      <w:r>
+        <w:rPr>
+          <w:rFonts w:hint="eastAsia"/>
+        </w:rPr>
+        <w:t xml:space="preserve">Bootstrap </w:t>
+      </w:r>
+      <w:proofErr w:type="spellStart"/>
+      <w:r>
+        <w:rPr>
+          <w:rFonts w:hint="eastAsia"/>
+        </w:rPr>
+        <w:t>classLoader</w:t>
+      </w:r>
+      <w:proofErr w:type="spellEnd"/>
+      <w:r>
+        <w:rPr>
+          <w:rFonts w:hint="eastAsia"/>
+        </w:rPr>
+        <w:t>之前，都是在检查是否加载过，并不会选择自己去加载。直到</w:t>
+      </w:r>
+      <w:proofErr w:type="spellStart"/>
+      <w:r>
+        <w:rPr>
+          <w:rFonts w:hint="eastAsia"/>
+        </w:rPr>
+        <w:t>BootstrapClassLoader</w:t>
+      </w:r>
+      <w:proofErr w:type="spellEnd"/>
+      <w:r>
+        <w:rPr>
+          <w:rFonts w:hint="eastAsia"/>
+        </w:rPr>
+        <w:t>，已经没有父加载器了，这时候开始考虑自己是否能加载了，如果自己无法加载，会下沉到子加载器去加载，一直到</w:t>
+      </w:r>
+      <w:proofErr w:type="gramStart"/>
+      <w:r>
+        <w:rPr>
+          <w:rFonts w:hint="eastAsia"/>
+        </w:rPr>
+        <w:t>最</w:t>
+      </w:r>
+      <w:proofErr w:type="gramEnd"/>
+      <w:r>
+        <w:rPr>
+          <w:rFonts w:hint="eastAsia"/>
+        </w:rPr>
+        <w:t>底层，如果没有任何加载器能加载，就会抛出</w:t>
+      </w:r>
+      <w:proofErr w:type="spellStart"/>
+      <w:r>
+        <w:rPr>
+          <w:rFonts w:hint="eastAsia"/>
+        </w:rPr>
+        <w:t>ClassNotFoundException</w:t>
+      </w:r>
+      <w:proofErr w:type="spellEnd"/>
+      <w:r>
+        <w:rPr>
+          <w:rFonts w:hint="eastAsia"/>
+        </w:rPr>
+        <w:t>。那么有人就有下面这种疑问了？</w:t>
+      </w:r>
+    </w:p>
+    <w:p/>
+    <w:p>
+      <w:r>
+        <w:rPr>
+          <w:rFonts w:hint="eastAsia"/>
+        </w:rPr>
+        <w:t>为什么要设计这种机制</w:t>
+      </w:r>
+    </w:p>
+    <w:p/>
+    <w:p>
+      <w:r>
+        <w:rPr>
+          <w:rFonts w:hint="eastAsia"/>
+        </w:rPr>
+        <w:t>这种设计有个好处是，如果有人想替换系统级别的类：</w:t>
+      </w:r>
+      <w:r>
+        <w:rPr>
+          <w:rFonts w:hint="eastAsia"/>
+        </w:rPr>
+        <w:t>String.java</w:t>
+      </w:r>
+      <w:r>
+        <w:rPr>
+          <w:rFonts w:hint="eastAsia"/>
+        </w:rPr>
+        <w:t>。篡改它的实现，在这种机制下这些系统的</w:t>
+      </w:r>
+      <w:proofErr w:type="gramStart"/>
+      <w:r>
+        <w:rPr>
+          <w:rFonts w:hint="eastAsia"/>
+        </w:rPr>
+        <w:t>类已经</w:t>
+      </w:r>
+      <w:proofErr w:type="gramEnd"/>
+      <w:r>
+        <w:rPr>
+          <w:rFonts w:hint="eastAsia"/>
+        </w:rPr>
+        <w:t>被</w:t>
+      </w:r>
+      <w:r>
+        <w:rPr>
+          <w:rFonts w:hint="eastAsia"/>
+        </w:rPr>
+        <w:t xml:space="preserve">Bootstrap </w:t>
+      </w:r>
+      <w:proofErr w:type="spellStart"/>
+      <w:r>
+        <w:rPr>
+          <w:rFonts w:hint="eastAsia"/>
+        </w:rPr>
+        <w:t>classLoader</w:t>
+      </w:r>
+      <w:proofErr w:type="spellEnd"/>
+      <w:r>
+        <w:rPr>
+          <w:rFonts w:hint="eastAsia"/>
+        </w:rPr>
+        <w:t>加载过了（为什么？因为当一个类需要加载的时候，最先去尝试加载的就是</w:t>
+      </w:r>
+      <w:proofErr w:type="spellStart"/>
+      <w:r>
+        <w:rPr>
+          <w:rFonts w:hint="eastAsia"/>
+        </w:rPr>
+        <w:t>BootstrapClassLoader</w:t>
+      </w:r>
+      <w:proofErr w:type="spellEnd"/>
+      <w:r>
+        <w:rPr>
+          <w:rFonts w:hint="eastAsia"/>
+        </w:rPr>
+        <w:t>），所以其他类加载器并没有机会再去加载，从一定程度上防止了危险代码的植入。</w:t>
+      </w:r>
+    </w:p>
+    <w:p>
+      <w:r>
+        <w:rPr>
+          <w:rFonts w:hint="eastAsia"/>
+        </w:rPr>
+        <w:t>——</w:t>
+      </w:r>
+      <w:proofErr w:type="gramStart"/>
+      <w:r>
+        <w:rPr>
+          <w:rFonts w:hint="eastAsia"/>
+        </w:rPr>
+        <w:t>——————————————</w:t>
+      </w:r>
+      <w:proofErr w:type="gramEnd"/>
+    </w:p>
+    <w:p>
+      <w:r>
+        <w:rPr>
+          <w:rFonts w:hint="eastAsia"/>
+        </w:rPr>
+        <w:t>版权声明：本文为</w:t>
+      </w:r>
+      <w:r>
+        <w:rPr>
+          <w:rFonts w:hint="eastAsia"/>
+        </w:rPr>
+        <w:t>CSDN</w:t>
+      </w:r>
+      <w:r>
+        <w:rPr>
+          <w:rFonts w:hint="eastAsia"/>
+        </w:rPr>
+        <w:t>博主「</w:t>
+      </w:r>
+      <w:r>
+        <w:rPr>
+          <w:rFonts w:hint="eastAsia"/>
+        </w:rPr>
+        <w:t>IT</w:t>
+      </w:r>
+      <w:r>
+        <w:rPr>
+          <w:rFonts w:hint="eastAsia"/>
+        </w:rPr>
+        <w:t>烂笔头」的原创文章，遵循</w:t>
+      </w:r>
+      <w:r>
+        <w:rPr>
+          <w:rFonts w:hint="eastAsia"/>
+        </w:rPr>
+        <w:t>CC 4.0 BY-SA</w:t>
+      </w:r>
+      <w:r>
+        <w:rPr>
+          <w:rFonts w:hint="eastAsia"/>
+        </w:rPr>
+        <w:t>版权协议，转载请附上原文出处链接及本声明。</w:t>
+      </w:r>
+    </w:p>
+    <w:p>
+      <w:r>
+        <w:rPr>
+          <w:rFonts w:hint="eastAsia"/>
+        </w:rPr>
+        <w:lastRenderedPageBreak/>
+        <w:t>原文链接：</w:t>
+      </w:r>
+      <w:hyperlink r:id="rId12" w:history="1">
+        <w:r>
+          <w:rPr>
+            <w:rStyle w:val="a7"/>
+            <w:rFonts w:hint="eastAsia"/>
+          </w:rPr>
+          <w:t>https://blog.csdn.net/codeyanbao/article/details/82875064</w:t>
+        </w:r>
+      </w:hyperlink>
+    </w:p>
+    <w:p>
+      <w:pPr>
+        <w:pStyle w:val="1"/>
+        <w:rPr>
+          <w:rFonts w:hint="eastAsia"/>
+        </w:rPr>
+      </w:pPr>
+      <w:r>
+        <w:t>启动优化</w:t>
       </w:r>
       <w:bookmarkStart w:id="0" w:name="_GoBack"/>
       <w:bookmarkEnd w:id="0"/>
     </w:p>
-    <w:p/>
+    <w:p>
+      <w:r>
+        <w:rPr>
+          <w:rFonts w:ascii="微软雅黑" w:eastAsia="微软雅黑" w:hAnsi="微软雅黑" w:hint="eastAsia"/>
+          <w:color w:val="595959"/>
+          <w:sz w:val="23"/>
+          <w:szCs w:val="23"/>
+          <w:shd w:val="clear" w:color="auto" w:fill="FFFFFF"/>
+        </w:rPr>
+        <w:t>本文主要总结了启动优化的方向，与精准测量启动时间的方式</w:t>
+      </w:r>
+      <w:r>
+        <w:rPr>
+          <w:rFonts w:ascii="微软雅黑" w:eastAsia="微软雅黑" w:hAnsi="微软雅黑" w:hint="eastAsia"/>
+          <w:color w:val="595959"/>
+          <w:sz w:val="23"/>
+          <w:szCs w:val="23"/>
+        </w:rPr>
+        <w:br/>
+      </w:r>
+      <w:r>
+        <w:rPr>
+          <w:rFonts w:ascii="微软雅黑" w:eastAsia="微软雅黑" w:hAnsi="微软雅黑" w:hint="eastAsia"/>
+          <w:color w:val="595959"/>
+          <w:sz w:val="23"/>
+          <w:szCs w:val="23"/>
+          <w:shd w:val="clear" w:color="auto" w:fill="FFFFFF"/>
+        </w:rPr>
+        <w:t>重点讲解了几种可以实用的启动优化方案：</w:t>
+      </w:r>
+      <w:r>
+        <w:rPr>
+          <w:rFonts w:ascii="微软雅黑" w:eastAsia="微软雅黑" w:hAnsi="微软雅黑" w:hint="eastAsia"/>
+          <w:color w:val="595959"/>
+          <w:sz w:val="23"/>
+          <w:szCs w:val="23"/>
+        </w:rPr>
+        <w:br/>
+      </w:r>
+      <w:r>
+        <w:rPr>
+          <w:rFonts w:ascii="微软雅黑" w:eastAsia="微软雅黑" w:hAnsi="微软雅黑" w:hint="eastAsia"/>
+          <w:color w:val="595959"/>
+          <w:sz w:val="23"/>
+          <w:szCs w:val="23"/>
+          <w:shd w:val="clear" w:color="auto" w:fill="FFFFFF"/>
+        </w:rPr>
+        <w:t>1.异步启动器加快初始化速度</w:t>
+      </w:r>
+      <w:r>
+        <w:rPr>
+          <w:rFonts w:ascii="微软雅黑" w:eastAsia="微软雅黑" w:hAnsi="微软雅黑" w:hint="eastAsia"/>
+          <w:color w:val="595959"/>
+          <w:sz w:val="23"/>
+          <w:szCs w:val="23"/>
+        </w:rPr>
+        <w:br/>
+      </w:r>
+      <w:r>
+        <w:rPr>
+          <w:rFonts w:ascii="微软雅黑" w:eastAsia="微软雅黑" w:hAnsi="微软雅黑" w:hint="eastAsia"/>
+          <w:color w:val="595959"/>
+          <w:sz w:val="23"/>
+          <w:szCs w:val="23"/>
+          <w:shd w:val="clear" w:color="auto" w:fill="FFFFFF"/>
+        </w:rPr>
+        <w:t>2.延迟加载</w:t>
+      </w:r>
+      <w:proofErr w:type="gramStart"/>
+      <w:r>
+        <w:rPr>
+          <w:rFonts w:ascii="微软雅黑" w:eastAsia="微软雅黑" w:hAnsi="微软雅黑" w:hint="eastAsia"/>
+          <w:color w:val="595959"/>
+          <w:sz w:val="23"/>
+          <w:szCs w:val="23"/>
+          <w:shd w:val="clear" w:color="auto" w:fill="FFFFFF"/>
+        </w:rPr>
+        <w:t>器减少卡顿</w:t>
+      </w:r>
+      <w:proofErr w:type="gramEnd"/>
+      <w:r>
+        <w:rPr>
+          <w:rFonts w:ascii="微软雅黑" w:eastAsia="微软雅黑" w:hAnsi="微软雅黑" w:hint="eastAsia"/>
+          <w:color w:val="595959"/>
+          <w:sz w:val="23"/>
+          <w:szCs w:val="23"/>
+          <w:shd w:val="clear" w:color="auto" w:fill="FFFFFF"/>
+        </w:rPr>
+        <w:t>，代码更加优雅</w:t>
+      </w:r>
+      <w:r>
+        <w:rPr>
+          <w:rFonts w:ascii="微软雅黑" w:eastAsia="微软雅黑" w:hAnsi="微软雅黑" w:hint="eastAsia"/>
+          <w:color w:val="595959"/>
+          <w:sz w:val="23"/>
+          <w:szCs w:val="23"/>
+        </w:rPr>
+        <w:br/>
+      </w:r>
+      <w:r>
+        <w:rPr>
+          <w:rFonts w:ascii="微软雅黑" w:eastAsia="微软雅黑" w:hAnsi="微软雅黑" w:hint="eastAsia"/>
+          <w:color w:val="595959"/>
+          <w:sz w:val="23"/>
+          <w:szCs w:val="23"/>
+          <w:shd w:val="clear" w:color="auto" w:fill="FFFFFF"/>
+        </w:rPr>
+        <w:t>3.首页极致</w:t>
+      </w:r>
+      <w:proofErr w:type="gramStart"/>
+      <w:r>
+        <w:rPr>
+          <w:rFonts w:ascii="微软雅黑" w:eastAsia="微软雅黑" w:hAnsi="微软雅黑" w:hint="eastAsia"/>
+          <w:color w:val="595959"/>
+          <w:sz w:val="23"/>
+          <w:szCs w:val="23"/>
+          <w:shd w:val="clear" w:color="auto" w:fill="FFFFFF"/>
+        </w:rPr>
+        <w:t>懒</w:t>
+      </w:r>
+      <w:proofErr w:type="gramEnd"/>
+      <w:r>
+        <w:rPr>
+          <w:rFonts w:ascii="微软雅黑" w:eastAsia="微软雅黑" w:hAnsi="微软雅黑" w:hint="eastAsia"/>
+          <w:color w:val="595959"/>
+          <w:sz w:val="23"/>
+          <w:szCs w:val="23"/>
+          <w:shd w:val="clear" w:color="auto" w:fill="FFFFFF"/>
+        </w:rPr>
+        <w:t>加载，减少首页</w:t>
+      </w:r>
+      <w:proofErr w:type="spellStart"/>
+      <w:r>
+        <w:rPr>
+          <w:rStyle w:val="HTML"/>
+          <w:rFonts w:ascii="Consolas" w:hAnsi="Consolas"/>
+          <w:color w:val="FF502C"/>
+          <w:szCs w:val="21"/>
+          <w:shd w:val="clear" w:color="auto" w:fill="FFF5F5"/>
+        </w:rPr>
+        <w:t>inflate</w:t>
+      </w:r>
+      <w:r>
+        <w:rPr>
+          <w:rFonts w:ascii="微软雅黑" w:eastAsia="微软雅黑" w:hAnsi="微软雅黑" w:hint="eastAsia"/>
+          <w:color w:val="595959"/>
+          <w:sz w:val="23"/>
+          <w:szCs w:val="23"/>
+          <w:shd w:val="clear" w:color="auto" w:fill="FFFFFF"/>
+        </w:rPr>
+        <w:t>,</w:t>
+      </w:r>
+      <w:r>
+        <w:rPr>
+          <w:rStyle w:val="HTML"/>
+          <w:rFonts w:ascii="Consolas" w:hAnsi="Consolas"/>
+          <w:color w:val="FF502C"/>
+          <w:szCs w:val="21"/>
+          <w:shd w:val="clear" w:color="auto" w:fill="FFF5F5"/>
+        </w:rPr>
+        <w:t>measure</w:t>
+      </w:r>
+      <w:r>
+        <w:rPr>
+          <w:rFonts w:ascii="微软雅黑" w:eastAsia="微软雅黑" w:hAnsi="微软雅黑" w:hint="eastAsia"/>
+          <w:color w:val="595959"/>
+          <w:sz w:val="23"/>
+          <w:szCs w:val="23"/>
+          <w:shd w:val="clear" w:color="auto" w:fill="FFFFFF"/>
+        </w:rPr>
+        <w:t>,</w:t>
+      </w:r>
+      <w:r>
+        <w:rPr>
+          <w:rStyle w:val="HTML"/>
+          <w:rFonts w:ascii="Consolas" w:hAnsi="Consolas"/>
+          <w:color w:val="FF502C"/>
+          <w:szCs w:val="21"/>
+          <w:shd w:val="clear" w:color="auto" w:fill="FFF5F5"/>
+        </w:rPr>
+        <w:t>layout</w:t>
+      </w:r>
+      <w:proofErr w:type="spellEnd"/>
+      <w:r>
+        <w:rPr>
+          <w:rFonts w:ascii="微软雅黑" w:eastAsia="微软雅黑" w:hAnsi="微软雅黑" w:hint="eastAsia"/>
+          <w:color w:val="595959"/>
+          <w:sz w:val="23"/>
+          <w:szCs w:val="23"/>
+          <w:shd w:val="clear" w:color="auto" w:fill="FFFFFF"/>
+        </w:rPr>
+        <w:t>时间</w:t>
+      </w:r>
+      <w:r>
+        <w:rPr>
+          <w:rFonts w:ascii="微软雅黑" w:eastAsia="微软雅黑" w:hAnsi="微软雅黑" w:hint="eastAsia"/>
+          <w:color w:val="595959"/>
+          <w:sz w:val="23"/>
+          <w:szCs w:val="23"/>
+        </w:rPr>
+        <w:br/>
+      </w:r>
+      <w:r>
+        <w:rPr>
+          <w:rFonts w:ascii="微软雅黑" w:eastAsia="微软雅黑" w:hAnsi="微软雅黑" w:hint="eastAsia"/>
+          <w:color w:val="595959"/>
+          <w:sz w:val="23"/>
+          <w:szCs w:val="23"/>
+          <w:shd w:val="clear" w:color="auto" w:fill="FFFFFF"/>
+        </w:rPr>
+        <w:t>4.布局预加载方案大大减少</w:t>
+      </w:r>
+      <w:r>
+        <w:rPr>
+          <w:rStyle w:val="HTML"/>
+          <w:rFonts w:ascii="Consolas" w:hAnsi="Consolas"/>
+          <w:color w:val="FF502C"/>
+          <w:szCs w:val="21"/>
+          <w:shd w:val="clear" w:color="auto" w:fill="FFF5F5"/>
+        </w:rPr>
+        <w:t>View</w:t>
+      </w:r>
+      <w:r>
+        <w:rPr>
+          <w:rFonts w:ascii="微软雅黑" w:eastAsia="微软雅黑" w:hAnsi="微软雅黑" w:hint="eastAsia"/>
+          <w:color w:val="595959"/>
+          <w:sz w:val="23"/>
+          <w:szCs w:val="23"/>
+          <w:shd w:val="clear" w:color="auto" w:fill="FFFFFF"/>
+        </w:rPr>
+        <w:t>创建时间，读者可根据实际情况使用</w:t>
+      </w:r>
+    </w:p>
     <w:sectPr>
       <w:pgSz w:w="11906" w:h="16838"/>
       <w:pgMar w:top="1440" w:right="1800" w:bottom="1440" w:left="1800" w:header="851" w:footer="992" w:gutter="0"/>

</xml_diff>